<commit_message>
Enhanced bullets and spaces
</commit_message>
<xml_diff>
--- a/Amit Kumar.docx
+++ b/Amit Kumar.docx
@@ -335,8 +335,6 @@
                                     </w:rPr>
                                     <w:t xml:space="preserve"> | </w:t>
                                   </w:r>
-                                  <w:bookmarkStart w:id="0" w:name="_GoBack"/>
-                                  <w:bookmarkEnd w:id="0"/>
                                   <w:r>
                                     <w:rPr>
                                       <w:rFonts w:ascii="Calibri" w:hAnsi="Calibri" w:cs="Calibri"/>
@@ -512,8 +510,6 @@
                               </w:rPr>
                               <w:t xml:space="preserve"> | </w:t>
                             </w:r>
-                            <w:bookmarkStart w:id="1" w:name="_GoBack"/>
-                            <w:bookmarkEnd w:id="1"/>
                             <w:r>
                               <w:rPr>
                                 <w:rFonts w:ascii="Calibri" w:hAnsi="Calibri" w:cs="Calibri"/>
@@ -1206,6 +1202,19 @@
               <w:contextualSpacing/>
               <w:jc w:val="both"/>
               <w:rPr>
+                <w:rFonts w:ascii="Calibri" w:hAnsi="Calibri" w:cs="Tahoma"/>
+                <w:b/>
+                <w:color w:val="0075B2"/>
+                <w:sz w:val="10"/>
+                <w:szCs w:val="10"/>
+              </w:rPr>
+            </w:pPr>
+          </w:p>
+          <w:p>
+            <w:pPr>
+              <w:contextualSpacing/>
+              <w:jc w:val="both"/>
+              <w:rPr>
                 <w:rFonts w:eastAsiaTheme="minorEastAsia" w:cs="Tahoma"/>
                 <w:b/>
                 <w:sz w:val="20"/>
@@ -1221,62 +1230,6 @@
             </w:pPr>
             <w:r>
               <w:rPr>
-                <w:noProof/>
-              </w:rPr>
-              <w:drawing>
-                <wp:inline distT="0" distB="0" distL="0" distR="0" wp14:anchorId="56B8ECF8" wp14:editId="0F67C841">
-                  <wp:extent cx="177800" cy="177800"/>
-                  <wp:effectExtent l="0" t="0" r="0" b="0"/>
-                  <wp:docPr id="4" name="Picture 2"/>
-                  <wp:cNvGraphicFramePr>
-                    <a:graphicFrameLocks xmlns:a="http://schemas.openxmlformats.org/drawingml/2006/main"/>
-                  </wp:cNvGraphicFramePr>
-                  <a:graphic xmlns:a="http://schemas.openxmlformats.org/drawingml/2006/main">
-                    <a:graphicData uri="http://schemas.openxmlformats.org/drawingml/2006/picture">
-                      <pic:pic xmlns:pic="http://schemas.openxmlformats.org/drawingml/2006/picture">
-                        <pic:nvPicPr>
-                          <pic:cNvPr id="0" name="Picture 2"/>
-                          <pic:cNvPicPr>
-                            <a:picLocks/>
-                          </pic:cNvPicPr>
-                        </pic:nvPicPr>
-                        <pic:blipFill>
-                          <a:blip r:embed="rId11">
-                            <a:extLst>
-                              <a:ext uri="{28A0092B-C50C-407E-A947-70E740481C1C}">
-                                <a14:useLocalDpi xmlns:a14="http://schemas.microsoft.com/office/drawing/2010/main" val="0"/>
-                              </a:ext>
-                            </a:extLst>
-                          </a:blip>
-                          <a:srcRect/>
-                          <a:stretch>
-                            <a:fillRect/>
-                          </a:stretch>
-                        </pic:blipFill>
-                        <pic:spPr bwMode="auto">
-                          <a:xfrm>
-                            <a:off x="0" y="0"/>
-                            <a:ext cx="177800" cy="177800"/>
-                          </a:xfrm>
-                          <a:prstGeom prst="rect">
-                            <a:avLst/>
-                          </a:prstGeom>
-                          <a:noFill/>
-                          <a:ln>
-                            <a:noFill/>
-                          </a:ln>
-                        </pic:spPr>
-                      </pic:pic>
-                    </a:graphicData>
-                  </a:graphic>
-                </wp:inline>
-              </w:drawing>
-            </w:r>
-            <w:r>
-              <w:t xml:space="preserve"> </w:t>
-            </w:r>
-            <w:r>
-              <w:rPr>
                 <w:rFonts w:ascii="Calibri" w:hAnsi="Calibri" w:cs="Tahoma"/>
                 <w:b/>
                 <w:color w:val="0075B2"/>
@@ -1292,8 +1245,8 @@
               <w:jc w:val="both"/>
               <w:rPr>
                 <w:rFonts w:eastAsiaTheme="minorEastAsia" w:cs="Tahoma"/>
-                <w:sz w:val="20"/>
-                <w:szCs w:val="20"/>
+                <w:sz w:val="10"/>
+                <w:szCs w:val="10"/>
               </w:rPr>
             </w:pPr>
           </w:p>
@@ -1302,8 +1255,9 @@
               <w:pStyle w:val="ListParagraph"/>
               <w:numPr>
                 <w:ilvl w:val="0"/>
-                <w:numId w:val="4"/>
+                <w:numId w:val="11"/>
               </w:numPr>
+              <w:spacing w:line="276" w:lineRule="auto"/>
               <w:jc w:val="both"/>
               <w:rPr>
                 <w:rFonts w:ascii="Calibri" w:eastAsia="Times New Roman" w:hAnsi="Calibri" w:cs="Times New Roman"/>
@@ -1599,12 +1553,12 @@
           </w:p>
           <w:p>
             <w:pPr>
+              <w:pStyle w:val="ListParagraph"/>
               <w:numPr>
                 <w:ilvl w:val="0"/>
-                <w:numId w:val="4"/>
+                <w:numId w:val="11"/>
               </w:numPr>
-              <w:spacing w:line="280" w:lineRule="exact"/>
-              <w:contextualSpacing/>
+              <w:spacing w:line="276" w:lineRule="auto"/>
               <w:jc w:val="both"/>
               <w:rPr>
                 <w:rFonts w:ascii="Calibri" w:eastAsia="Times New Roman" w:hAnsi="Calibri" w:cs="Times New Roman"/>
@@ -1706,12 +1660,12 @@
           </w:p>
           <w:p>
             <w:pPr>
+              <w:pStyle w:val="ListParagraph"/>
               <w:numPr>
                 <w:ilvl w:val="0"/>
-                <w:numId w:val="4"/>
+                <w:numId w:val="11"/>
               </w:numPr>
-              <w:spacing w:line="280" w:lineRule="exact"/>
-              <w:contextualSpacing/>
+              <w:spacing w:line="276" w:lineRule="auto"/>
               <w:jc w:val="both"/>
               <w:rPr>
                 <w:rFonts w:ascii="Calibri" w:eastAsia="Times New Roman" w:hAnsi="Calibri" w:cs="Times New Roman"/>
@@ -1817,12 +1771,12 @@
           </w:p>
           <w:p>
             <w:pPr>
+              <w:pStyle w:val="ListParagraph"/>
               <w:numPr>
                 <w:ilvl w:val="0"/>
-                <w:numId w:val="4"/>
+                <w:numId w:val="11"/>
               </w:numPr>
-              <w:spacing w:line="280" w:lineRule="exact"/>
-              <w:contextualSpacing/>
+              <w:spacing w:line="276" w:lineRule="auto"/>
               <w:jc w:val="both"/>
               <w:rPr>
                 <w:rFonts w:ascii="Calibri" w:eastAsia="Times New Roman" w:hAnsi="Calibri" w:cs="Times New Roman"/>
@@ -1903,8 +1857,9 @@
               <w:pStyle w:val="ListParagraph"/>
               <w:numPr>
                 <w:ilvl w:val="0"/>
-                <w:numId w:val="4"/>
+                <w:numId w:val="11"/>
               </w:numPr>
+              <w:spacing w:line="276" w:lineRule="auto"/>
               <w:jc w:val="both"/>
               <w:rPr>
                 <w:rFonts w:ascii="Calibri" w:eastAsia="Times New Roman" w:hAnsi="Calibri" w:cs="Times New Roman"/>
@@ -1945,12 +1900,12 @@
           </w:p>
           <w:p>
             <w:pPr>
+              <w:pStyle w:val="ListParagraph"/>
               <w:numPr>
                 <w:ilvl w:val="0"/>
-                <w:numId w:val="4"/>
+                <w:numId w:val="11"/>
               </w:numPr>
-              <w:spacing w:line="280" w:lineRule="exact"/>
-              <w:contextualSpacing/>
+              <w:spacing w:line="276" w:lineRule="auto"/>
               <w:jc w:val="both"/>
               <w:rPr>
                 <w:rFonts w:ascii="Calibri" w:eastAsia="Times New Roman" w:hAnsi="Calibri" w:cs="Times New Roman"/>
@@ -2050,11 +2005,24 @@
           </w:p>
           <w:p>
             <w:pPr>
+              <w:jc w:val="both"/>
+              <w:rPr>
+                <w:rFonts w:ascii="Calibri" w:hAnsi="Calibri" w:cs="Tahoma"/>
+                <w:b/>
+                <w:color w:val="0075B2"/>
+                <w:sz w:val="10"/>
+                <w:szCs w:val="10"/>
+              </w:rPr>
+            </w:pPr>
+          </w:p>
+          <w:p>
+            <w:pPr>
               <w:pStyle w:val="ListParagraph"/>
               <w:numPr>
                 <w:ilvl w:val="0"/>
-                <w:numId w:val="1"/>
+                <w:numId w:val="13"/>
               </w:numPr>
+              <w:spacing w:line="276" w:lineRule="auto"/>
               <w:jc w:val="both"/>
               <w:rPr>
                 <w:rFonts w:ascii="Calibri" w:hAnsi="Calibri" w:cs="Tahoma"/>
@@ -2115,8 +2083,9 @@
               <w:pStyle w:val="ListParagraph"/>
               <w:numPr>
                 <w:ilvl w:val="0"/>
-                <w:numId w:val="1"/>
+                <w:numId w:val="13"/>
               </w:numPr>
+              <w:spacing w:line="276" w:lineRule="auto"/>
               <w:jc w:val="both"/>
               <w:rPr>
                 <w:rFonts w:ascii="Calibri" w:hAnsi="Calibri" w:cs="Tahoma"/>
@@ -2218,14 +2187,27 @@
           </w:p>
           <w:p>
             <w:pPr>
+              <w:jc w:val="both"/>
+              <w:rPr>
+                <w:rFonts w:ascii="Calibri" w:hAnsi="Calibri" w:cs="Tahoma"/>
+                <w:b/>
+                <w:color w:val="0075B2"/>
+                <w:sz w:val="10"/>
+                <w:szCs w:val="10"/>
+              </w:rPr>
+            </w:pPr>
+          </w:p>
+          <w:p>
+            <w:pPr>
               <w:pStyle w:val="ListParagraph"/>
               <w:numPr>
                 <w:ilvl w:val="0"/>
-                <w:numId w:val="1"/>
+                <w:numId w:val="14"/>
               </w:numPr>
               <w:autoSpaceDE w:val="0"/>
               <w:autoSpaceDN w:val="0"/>
               <w:adjustRightInd w:val="0"/>
+              <w:spacing w:line="276" w:lineRule="auto"/>
               <w:jc w:val="both"/>
               <w:rPr>
                 <w:rFonts w:ascii="Calibri" w:hAnsi="Calibri" w:cs="Calibri"/>
@@ -2306,11 +2288,12 @@
               <w:pStyle w:val="ListParagraph"/>
               <w:numPr>
                 <w:ilvl w:val="0"/>
-                <w:numId w:val="1"/>
+                <w:numId w:val="14"/>
               </w:numPr>
               <w:autoSpaceDE w:val="0"/>
               <w:autoSpaceDN w:val="0"/>
               <w:adjustRightInd w:val="0"/>
+              <w:spacing w:line="276" w:lineRule="auto"/>
               <w:jc w:val="both"/>
               <w:rPr>
                 <w:rFonts w:ascii="Calibri" w:hAnsi="Calibri" w:cs="Calibri"/>
@@ -2331,11 +2314,12 @@
             <w:pPr>
               <w:numPr>
                 <w:ilvl w:val="0"/>
-                <w:numId w:val="1"/>
+                <w:numId w:val="14"/>
               </w:numPr>
               <w:autoSpaceDE w:val="0"/>
               <w:autoSpaceDN w:val="0"/>
               <w:adjustRightInd w:val="0"/>
+              <w:spacing w:line="276" w:lineRule="auto"/>
               <w:jc w:val="both"/>
               <w:rPr>
                 <w:rFonts w:ascii="Calibri" w:hAnsi="Calibri" w:cs="Calibri"/>
@@ -2385,11 +2369,23 @@
           </w:p>
           <w:p>
             <w:pPr>
+              <w:rPr>
+                <w:rFonts w:ascii="Calibri" w:hAnsi="Calibri" w:cs="Tahoma"/>
+                <w:b/>
+                <w:color w:val="0075B2"/>
+                <w:sz w:val="10"/>
+                <w:szCs w:val="10"/>
+              </w:rPr>
+            </w:pPr>
+          </w:p>
+          <w:p>
+            <w:pPr>
               <w:pStyle w:val="ListParagraph"/>
               <w:numPr>
                 <w:ilvl w:val="0"/>
-                <w:numId w:val="1"/>
+                <w:numId w:val="17"/>
               </w:numPr>
+              <w:spacing w:line="276" w:lineRule="auto"/>
               <w:jc w:val="both"/>
               <w:rPr>
                 <w:rFonts w:ascii="Calibri" w:hAnsi="Calibri" w:cs="Tahoma"/>
@@ -2400,10 +2396,53 @@
             <w:r>
               <w:rPr>
                 <w:rFonts w:ascii="Calibri" w:hAnsi="Calibri" w:cs="Tahoma"/>
-                <w:sz w:val="20"/>
-                <w:szCs w:val="20"/>
-              </w:rPr>
-              <w:t>Developed:</w:t>
+                <w:b/>
+                <w:sz w:val="20"/>
+                <w:szCs w:val="20"/>
+              </w:rPr>
+              <w:t xml:space="preserve">Asset analysis tool </w:t>
+            </w:r>
+            <w:r>
+              <w:rPr>
+                <w:rFonts w:ascii="Calibri" w:hAnsi="Calibri" w:cs="Tahoma"/>
+                <w:sz w:val="20"/>
+                <w:szCs w:val="20"/>
+              </w:rPr>
+              <w:t>for Amazon Advertising team</w:t>
+            </w:r>
+            <w:r>
+              <w:rPr>
+                <w:rFonts w:ascii="Calibri" w:hAnsi="Calibri" w:cs="Tahoma"/>
+                <w:b/>
+                <w:sz w:val="20"/>
+                <w:szCs w:val="20"/>
+              </w:rPr>
+              <w:t xml:space="preserve">, </w:t>
+            </w:r>
+            <w:r>
+              <w:rPr>
+                <w:rFonts w:ascii="Calibri" w:hAnsi="Calibri" w:cs="Tahoma"/>
+                <w:sz w:val="20"/>
+                <w:szCs w:val="20"/>
+              </w:rPr>
+              <w:t xml:space="preserve">which received </w:t>
+            </w:r>
+            <w:r>
+              <w:rPr>
+                <w:rFonts w:ascii="Calibri" w:hAnsi="Calibri" w:cs="Tahoma"/>
+                <w:b/>
+                <w:sz w:val="20"/>
+                <w:szCs w:val="20"/>
+              </w:rPr>
+              <w:t>Innovation sprint prize</w:t>
+            </w:r>
+            <w:r>
+              <w:rPr>
+                <w:rFonts w:ascii="Calibri" w:hAnsi="Calibri" w:cs="Tahoma"/>
+                <w:sz w:val="20"/>
+                <w:szCs w:val="20"/>
+              </w:rPr>
+              <w:t xml:space="preserve"> at Amazon advertising org in Nov’18</w:t>
             </w:r>
           </w:p>
           <w:p>
@@ -2411,8 +2450,9 @@
               <w:pStyle w:val="ListParagraph"/>
               <w:numPr>
                 <w:ilvl w:val="0"/>
-                <w:numId w:val="3"/>
+                <w:numId w:val="17"/>
               </w:numPr>
+              <w:spacing w:line="276" w:lineRule="auto"/>
               <w:jc w:val="both"/>
               <w:rPr>
                 <w:rFonts w:ascii="Calibri" w:hAnsi="Calibri" w:cs="Tahoma"/>
@@ -2427,49 +2467,42 @@
                 <w:sz w:val="20"/>
                 <w:szCs w:val="20"/>
               </w:rPr>
-              <w:t xml:space="preserve">Asset analysis tool </w:t>
-            </w:r>
-            <w:r>
-              <w:rPr>
-                <w:rFonts w:ascii="Calibri" w:hAnsi="Calibri" w:cs="Tahoma"/>
-                <w:sz w:val="20"/>
-                <w:szCs w:val="20"/>
-              </w:rPr>
-              <w:t>for Amazon Advertising team</w:t>
-            </w:r>
-            <w:r>
-              <w:rPr>
-                <w:rFonts w:ascii="Calibri" w:hAnsi="Calibri" w:cs="Tahoma"/>
-                <w:b/>
-                <w:sz w:val="20"/>
-                <w:szCs w:val="20"/>
-              </w:rPr>
-              <w:t xml:space="preserve">, </w:t>
-            </w:r>
-            <w:r>
-              <w:rPr>
-                <w:rFonts w:ascii="Calibri" w:hAnsi="Calibri" w:cs="Tahoma"/>
-                <w:sz w:val="20"/>
-                <w:szCs w:val="20"/>
-              </w:rPr>
-              <w:t xml:space="preserve">which received </w:t>
-            </w:r>
-            <w:r>
-              <w:rPr>
-                <w:rFonts w:ascii="Calibri" w:hAnsi="Calibri" w:cs="Tahoma"/>
-                <w:b/>
-                <w:sz w:val="20"/>
-                <w:szCs w:val="20"/>
-              </w:rPr>
-              <w:t>Innovation sprint prize</w:t>
-            </w:r>
-            <w:r>
-              <w:rPr>
-                <w:rFonts w:ascii="Calibri" w:hAnsi="Calibri" w:cs="Tahoma"/>
-                <w:sz w:val="20"/>
-                <w:szCs w:val="20"/>
-              </w:rPr>
-              <w:t xml:space="preserve"> at Amazon advertising org in Nov’18</w:t>
+              <w:t xml:space="preserve">A very well appreciated </w:t>
+            </w:r>
+            <w:r>
+              <w:rPr>
+                <w:rFonts w:ascii="Calibri" w:hAnsi="Calibri" w:cs="Tahoma"/>
+                <w:b/>
+                <w:sz w:val="20"/>
+                <w:szCs w:val="20"/>
+              </w:rPr>
+              <w:t xml:space="preserve">Google Map integrated </w:t>
+            </w:r>
+            <w:r>
+              <w:rPr>
+                <w:rFonts w:ascii="Calibri" w:hAnsi="Calibri" w:cs="Tahoma"/>
+                <w:b/>
+                <w:sz w:val="20"/>
+                <w:szCs w:val="20"/>
+              </w:rPr>
+              <w:t xml:space="preserve">web </w:t>
+            </w:r>
+            <w:r>
+              <w:rPr>
+                <w:rFonts w:ascii="Calibri" w:hAnsi="Calibri" w:cs="Tahoma"/>
+                <w:b/>
+                <w:sz w:val="20"/>
+                <w:szCs w:val="20"/>
+              </w:rPr>
+              <w:t>application</w:t>
+            </w:r>
+            <w:r>
+              <w:rPr>
+                <w:rFonts w:ascii="Calibri" w:hAnsi="Calibri" w:cs="Tahoma"/>
+                <w:sz w:val="20"/>
+                <w:szCs w:val="20"/>
+              </w:rPr>
+              <w:t xml:space="preserve"> for Morgan Stanley Real Estate Investments (Similar to 99acres)</w:t>
             </w:r>
           </w:p>
           <w:p>
@@ -2477,8 +2510,9 @@
               <w:pStyle w:val="ListParagraph"/>
               <w:numPr>
                 <w:ilvl w:val="0"/>
-                <w:numId w:val="3"/>
+                <w:numId w:val="17"/>
               </w:numPr>
+              <w:spacing w:line="276" w:lineRule="auto"/>
               <w:jc w:val="both"/>
               <w:rPr>
                 <w:rFonts w:ascii="Calibri" w:hAnsi="Calibri" w:cs="Tahoma"/>
@@ -2489,55 +2523,145 @@
             <w:r>
               <w:rPr>
                 <w:rFonts w:ascii="Calibri" w:hAnsi="Calibri" w:cs="Tahoma"/>
-                <w:b/>
-                <w:sz w:val="20"/>
-                <w:szCs w:val="20"/>
-              </w:rPr>
-              <w:t xml:space="preserve">A very well appreciated </w:t>
-            </w:r>
-            <w:r>
-              <w:rPr>
-                <w:rFonts w:ascii="Calibri" w:hAnsi="Calibri" w:cs="Tahoma"/>
-                <w:b/>
-                <w:sz w:val="20"/>
-                <w:szCs w:val="20"/>
-              </w:rPr>
-              <w:t xml:space="preserve">Google Map integrated </w:t>
-            </w:r>
-            <w:r>
-              <w:rPr>
-                <w:rFonts w:ascii="Calibri" w:hAnsi="Calibri" w:cs="Tahoma"/>
-                <w:b/>
-                <w:sz w:val="20"/>
-                <w:szCs w:val="20"/>
-              </w:rPr>
-              <w:t xml:space="preserve">web </w:t>
-            </w:r>
-            <w:r>
-              <w:rPr>
-                <w:rFonts w:ascii="Calibri" w:hAnsi="Calibri" w:cs="Tahoma"/>
-                <w:b/>
-                <w:sz w:val="20"/>
-                <w:szCs w:val="20"/>
-              </w:rPr>
-              <w:t>application</w:t>
-            </w:r>
-            <w:r>
-              <w:rPr>
-                <w:rFonts w:ascii="Calibri" w:hAnsi="Calibri" w:cs="Tahoma"/>
-                <w:sz w:val="20"/>
-                <w:szCs w:val="20"/>
-              </w:rPr>
-              <w:t xml:space="preserve"> for Morgan Stanley Real Estate Investments (Similar to 99acres)</w:t>
-            </w:r>
-          </w:p>
+                <w:sz w:val="20"/>
+                <w:szCs w:val="20"/>
+              </w:rPr>
+              <w:t xml:space="preserve">Feature </w:t>
+            </w:r>
+            <w:r>
+              <w:rPr>
+                <w:rFonts w:ascii="Calibri" w:hAnsi="Calibri" w:cs="Tahoma"/>
+                <w:b/>
+                <w:sz w:val="20"/>
+                <w:szCs w:val="20"/>
+              </w:rPr>
+              <w:t>rich AngularJS grid</w:t>
+            </w:r>
+            <w:r>
+              <w:rPr>
+                <w:rFonts w:ascii="Calibri" w:hAnsi="Calibri" w:cs="Tahoma"/>
+                <w:sz w:val="20"/>
+                <w:szCs w:val="20"/>
+              </w:rPr>
+              <w:t xml:space="preserve"> for maintaining 1.5 million records at UI with</w:t>
+            </w:r>
+            <w:r>
+              <w:rPr>
+                <w:rFonts w:ascii="Calibri" w:hAnsi="Calibri" w:cs="Tahoma"/>
+                <w:sz w:val="20"/>
+                <w:szCs w:val="20"/>
+              </w:rPr>
+              <w:t xml:space="preserve"> 2 second</w:t>
+            </w:r>
+            <w:r>
+              <w:rPr>
+                <w:rFonts w:ascii="Calibri" w:hAnsi="Calibri" w:cs="Tahoma"/>
+                <w:sz w:val="20"/>
+                <w:szCs w:val="20"/>
+              </w:rPr>
+              <w:t xml:space="preserve"> response time for sorting, searching and </w:t>
+            </w:r>
+            <w:r>
+              <w:rPr>
+                <w:rFonts w:ascii="Calibri" w:hAnsi="Calibri" w:cs="Tahoma"/>
+                <w:sz w:val="20"/>
+                <w:szCs w:val="20"/>
+              </w:rPr>
+              <w:t>paging.</w:t>
+            </w:r>
+            <w:r>
+              <w:rPr>
+                <w:rFonts w:ascii="Calibri" w:hAnsi="Calibri" w:cs="Tahoma"/>
+                <w:sz w:val="20"/>
+                <w:szCs w:val="20"/>
+              </w:rPr>
+              <w:t xml:space="preserve"> </w:t>
+            </w:r>
+          </w:p>
+          <w:p>
+            <w:pPr>
+              <w:jc w:val="both"/>
+              <w:rPr>
+                <w:rFonts w:ascii="Calibri" w:hAnsi="Calibri" w:cs="Tahoma"/>
+                <w:sz w:val="20"/>
+                <w:szCs w:val="20"/>
+              </w:rPr>
+            </w:pPr>
+          </w:p>
+          <w:p>
+            <w:pPr>
+              <w:rPr>
+                <w:rFonts w:ascii="Calibri" w:hAnsi="Calibri" w:cs="Tahoma"/>
+                <w:b/>
+                <w:color w:val="0075B2"/>
+                <w:sz w:val="28"/>
+                <w:szCs w:val="28"/>
+              </w:rPr>
+            </w:pPr>
+            <w:r>
+              <w:rPr>
+                <w:noProof/>
+              </w:rPr>
+              <w:pict w14:anchorId="0B92EDEE">
+                <v:shape id="Picture 7" o:spid="_x0000_i1025" type="#_x0000_t75" alt="" style="width:12.25pt;height:12.25pt;visibility:visible;mso-wrap-style:square;mso-width-percent:0;mso-height-percent:0;mso-width-percent:0;mso-height-percent:0">
+                  <v:imagedata r:id="rId11" o:title=""/>
+                  <o:lock v:ext="edit" aspectratio="f"/>
+                </v:shape>
+              </w:pict>
+            </w:r>
+            <w:r>
+              <w:rPr>
+                <w:rFonts w:ascii="Calibri" w:hAnsi="Calibri" w:cs="Tahoma"/>
+                <w:b/>
+                <w:color w:val="0075B2"/>
+                <w:sz w:val="28"/>
+                <w:szCs w:val="28"/>
+              </w:rPr>
+              <w:t xml:space="preserve"> Skill Set</w:t>
+            </w:r>
+          </w:p>
+          <w:p>
+            <w:pPr>
+              <w:rPr>
+                <w:rFonts w:ascii="Calibri" w:hAnsi="Calibri" w:cs="Tahoma"/>
+                <w:b/>
+                <w:color w:val="0075B2"/>
+                <w:sz w:val="10"/>
+                <w:szCs w:val="10"/>
+              </w:rPr>
+            </w:pPr>
+          </w:p>
+          <w:p>
+            <w:pPr>
+              <w:spacing w:line="276" w:lineRule="auto"/>
+              <w:jc w:val="both"/>
+              <w:rPr>
+                <w:rFonts w:ascii="Calibri" w:hAnsi="Calibri" w:cs="Tahoma"/>
+                <w:b/>
+                <w:sz w:val="21"/>
+                <w:szCs w:val="21"/>
+              </w:rPr>
+            </w:pPr>
+            <w:bookmarkStart w:id="0" w:name="_GoBack"/>
+            <w:r>
+              <w:rPr>
+                <w:rFonts w:ascii="Calibri" w:hAnsi="Calibri" w:cs="Tahoma"/>
+                <w:b/>
+                <w:sz w:val="21"/>
+                <w:szCs w:val="21"/>
+              </w:rPr>
+              <w:t>Server, Cloud and Database Technologies</w:t>
+            </w:r>
+          </w:p>
+          <w:bookmarkEnd w:id="0"/>
           <w:p>
             <w:pPr>
               <w:pStyle w:val="ListParagraph"/>
               <w:numPr>
                 <w:ilvl w:val="0"/>
-                <w:numId w:val="3"/>
+                <w:numId w:val="16"/>
               </w:numPr>
+              <w:spacing w:line="276" w:lineRule="auto"/>
               <w:jc w:val="both"/>
               <w:rPr>
                 <w:rFonts w:ascii="Calibri" w:hAnsi="Calibri" w:cs="Tahoma"/>
@@ -2548,181 +2672,86 @@
             <w:r>
               <w:rPr>
                 <w:rFonts w:ascii="Calibri" w:hAnsi="Calibri" w:cs="Tahoma"/>
-                <w:sz w:val="20"/>
-                <w:szCs w:val="20"/>
-              </w:rPr>
-              <w:t xml:space="preserve">Feature </w:t>
-            </w:r>
-            <w:r>
-              <w:rPr>
-                <w:rFonts w:ascii="Calibri" w:hAnsi="Calibri" w:cs="Tahoma"/>
-                <w:b/>
-                <w:sz w:val="20"/>
-                <w:szCs w:val="20"/>
-              </w:rPr>
-              <w:t>rich AngularJS grid</w:t>
-            </w:r>
-            <w:r>
-              <w:rPr>
-                <w:rFonts w:ascii="Calibri" w:hAnsi="Calibri" w:cs="Tahoma"/>
-                <w:sz w:val="20"/>
-                <w:szCs w:val="20"/>
-              </w:rPr>
-              <w:t xml:space="preserve"> for maintaining 1.5 million records at UI with</w:t>
-            </w:r>
-            <w:r>
-              <w:rPr>
-                <w:rFonts w:ascii="Calibri" w:hAnsi="Calibri" w:cs="Tahoma"/>
-                <w:sz w:val="20"/>
-                <w:szCs w:val="20"/>
-              </w:rPr>
-              <w:t xml:space="preserve"> 2 second</w:t>
-            </w:r>
-            <w:r>
-              <w:rPr>
-                <w:rFonts w:ascii="Calibri" w:hAnsi="Calibri" w:cs="Tahoma"/>
-                <w:sz w:val="20"/>
-                <w:szCs w:val="20"/>
-              </w:rPr>
-              <w:t xml:space="preserve"> response time for sorting, searching and </w:t>
-            </w:r>
-            <w:r>
-              <w:rPr>
-                <w:rFonts w:ascii="Calibri" w:hAnsi="Calibri" w:cs="Tahoma"/>
-                <w:sz w:val="20"/>
-                <w:szCs w:val="20"/>
-              </w:rPr>
-              <w:t>paging.</w:t>
-            </w:r>
-            <w:r>
-              <w:rPr>
-                <w:rFonts w:ascii="Calibri" w:hAnsi="Calibri" w:cs="Tahoma"/>
-                <w:sz w:val="20"/>
-                <w:szCs w:val="20"/>
-              </w:rPr>
-              <w:t xml:space="preserve"> </w:t>
-            </w:r>
-          </w:p>
-          <w:p>
-            <w:pPr>
-              <w:jc w:val="both"/>
-              <w:rPr>
-                <w:rFonts w:ascii="Calibri" w:hAnsi="Calibri" w:cs="Tahoma"/>
-                <w:sz w:val="20"/>
-                <w:szCs w:val="20"/>
-              </w:rPr>
-            </w:pPr>
-          </w:p>
-          <w:p>
-            <w:pPr>
-              <w:rPr>
-                <w:rFonts w:ascii="Calibri" w:hAnsi="Calibri" w:cs="Tahoma"/>
-                <w:b/>
-                <w:color w:val="0075B2"/>
-                <w:sz w:val="28"/>
-                <w:szCs w:val="28"/>
-              </w:rPr>
-            </w:pPr>
-            <w:r>
-              <w:rPr>
-                <w:noProof/>
-              </w:rPr>
-              <w:drawing>
-                <wp:inline distT="0" distB="0" distL="0" distR="0" wp14:anchorId="062410BB" wp14:editId="30A2831E">
-                  <wp:extent cx="154305" cy="154305"/>
-                  <wp:effectExtent l="0" t="0" r="0" b="0"/>
-                  <wp:docPr id="5" name="Picture 7"/>
-                  <wp:cNvGraphicFramePr>
-                    <a:graphicFrameLocks xmlns:a="http://schemas.openxmlformats.org/drawingml/2006/main"/>
-                  </wp:cNvGraphicFramePr>
-                  <a:graphic xmlns:a="http://schemas.openxmlformats.org/drawingml/2006/main">
-                    <a:graphicData uri="http://schemas.openxmlformats.org/drawingml/2006/picture">
-                      <pic:pic xmlns:pic="http://schemas.openxmlformats.org/drawingml/2006/picture">
-                        <pic:nvPicPr>
-                          <pic:cNvPr id="0" name="Picture 7"/>
-                          <pic:cNvPicPr>
-                            <a:picLocks/>
-                          </pic:cNvPicPr>
-                        </pic:nvPicPr>
-                        <pic:blipFill>
-                          <a:blip r:embed="rId12">
-                            <a:extLst>
-                              <a:ext uri="{28A0092B-C50C-407E-A947-70E740481C1C}">
-                                <a14:useLocalDpi xmlns:a14="http://schemas.microsoft.com/office/drawing/2010/main" val="0"/>
-                              </a:ext>
-                            </a:extLst>
-                          </a:blip>
-                          <a:srcRect/>
-                          <a:stretch>
-                            <a:fillRect/>
-                          </a:stretch>
-                        </pic:blipFill>
-                        <pic:spPr bwMode="auto">
-                          <a:xfrm>
-                            <a:off x="0" y="0"/>
-                            <a:ext cx="154305" cy="154305"/>
-                          </a:xfrm>
-                          <a:prstGeom prst="rect">
-                            <a:avLst/>
-                          </a:prstGeom>
-                          <a:noFill/>
-                          <a:ln>
-                            <a:noFill/>
-                          </a:ln>
-                        </pic:spPr>
-                      </pic:pic>
-                    </a:graphicData>
-                  </a:graphic>
-                </wp:inline>
-              </w:drawing>
-            </w:r>
-            <w:r>
-              <w:rPr>
-                <w:rFonts w:ascii="Calibri" w:hAnsi="Calibri" w:cs="Tahoma"/>
-                <w:b/>
-                <w:color w:val="0075B2"/>
-                <w:sz w:val="28"/>
-                <w:szCs w:val="28"/>
-              </w:rPr>
-              <w:t xml:space="preserve"> Skill Set</w:t>
-            </w:r>
-          </w:p>
-          <w:p>
-            <w:pPr>
-              <w:jc w:val="both"/>
-              <w:rPr>
-                <w:rFonts w:ascii="Calibri" w:hAnsi="Calibri" w:cs="Tahoma"/>
-                <w:b/>
-                <w:sz w:val="20"/>
-                <w:szCs w:val="20"/>
-              </w:rPr>
-            </w:pPr>
-            <w:r>
-              <w:rPr>
-                <w:rFonts w:ascii="Calibri" w:hAnsi="Calibri" w:cs="Tahoma"/>
-                <w:b/>
-                <w:sz w:val="20"/>
-                <w:szCs w:val="20"/>
-              </w:rPr>
-              <w:t>Server</w:t>
-            </w:r>
-            <w:r>
-              <w:rPr>
-                <w:rFonts w:ascii="Calibri" w:hAnsi="Calibri" w:cs="Tahoma"/>
-                <w:b/>
-                <w:sz w:val="20"/>
-                <w:szCs w:val="20"/>
-              </w:rPr>
-              <w:t>, Cloud and Database</w:t>
-            </w:r>
-            <w:r>
-              <w:rPr>
-                <w:rFonts w:ascii="Calibri" w:hAnsi="Calibri" w:cs="Tahoma"/>
-                <w:b/>
-                <w:sz w:val="20"/>
-                <w:szCs w:val="20"/>
-              </w:rPr>
-              <w:t xml:space="preserve"> Technologies</w:t>
+                <w:b/>
+                <w:sz w:val="20"/>
+                <w:szCs w:val="20"/>
+              </w:rPr>
+              <w:t>Java</w:t>
+            </w:r>
+            <w:r>
+              <w:rPr>
+                <w:rFonts w:ascii="Calibri" w:hAnsi="Calibri" w:cs="Tahoma"/>
+                <w:sz w:val="20"/>
+                <w:szCs w:val="20"/>
+              </w:rPr>
+              <w:t xml:space="preserve">: </w:t>
+            </w:r>
+            <w:r>
+              <w:rPr>
+                <w:rFonts w:ascii="Calibri" w:hAnsi="Calibri" w:cs="Tahoma"/>
+                <w:b/>
+                <w:sz w:val="20"/>
+                <w:szCs w:val="20"/>
+              </w:rPr>
+              <w:t>Core Java,</w:t>
+            </w:r>
+            <w:r>
+              <w:rPr>
+                <w:rFonts w:ascii="Calibri" w:hAnsi="Calibri" w:cs="Tahoma"/>
+                <w:sz w:val="20"/>
+                <w:szCs w:val="20"/>
+              </w:rPr>
+              <w:t xml:space="preserve"> Java8, </w:t>
+            </w:r>
+            <w:r>
+              <w:rPr>
+                <w:rFonts w:ascii="Calibri" w:hAnsi="Calibri" w:cs="Tahoma"/>
+                <w:b/>
+                <w:sz w:val="20"/>
+                <w:szCs w:val="20"/>
+              </w:rPr>
+              <w:t>Spring Core, Spring JDBC, Spring Rest, Spring Boot</w:t>
+            </w:r>
+            <w:r>
+              <w:rPr>
+                <w:rFonts w:ascii="Calibri" w:hAnsi="Calibri" w:cs="Tahoma"/>
+                <w:sz w:val="20"/>
+                <w:szCs w:val="20"/>
+              </w:rPr>
+              <w:t xml:space="preserve">, </w:t>
+            </w:r>
+            <w:r>
+              <w:rPr>
+                <w:rFonts w:ascii="Calibri" w:hAnsi="Calibri" w:cs="Tahoma"/>
+                <w:b/>
+                <w:sz w:val="20"/>
+                <w:szCs w:val="20"/>
+              </w:rPr>
+              <w:t>Spring Cloud</w:t>
+            </w:r>
+            <w:r>
+              <w:rPr>
+                <w:rFonts w:ascii="Calibri" w:hAnsi="Calibri" w:cs="Tahoma"/>
+                <w:sz w:val="20"/>
+                <w:szCs w:val="20"/>
+              </w:rPr>
+              <w:t>, Hibernate,</w:t>
+            </w:r>
+            <w:r>
+              <w:rPr>
+                <w:rFonts w:ascii="Calibri" w:hAnsi="Calibri" w:cs="Tahoma"/>
+                <w:sz w:val="20"/>
+                <w:szCs w:val="20"/>
+              </w:rPr>
+              <w:t xml:space="preserve"> JMX, Junit</w:t>
+            </w:r>
+            <w:r>
+              <w:rPr>
+                <w:rFonts w:ascii="Calibri" w:hAnsi="Calibri" w:cs="Tahoma"/>
+                <w:sz w:val="20"/>
+                <w:szCs w:val="20"/>
+              </w:rPr>
+              <w:t>, Mockito, JHipster</w:t>
             </w:r>
           </w:p>
           <w:p>
@@ -2730,8 +2759,9 @@
               <w:pStyle w:val="ListParagraph"/>
               <w:numPr>
                 <w:ilvl w:val="0"/>
-                <w:numId w:val="1"/>
+                <w:numId w:val="16"/>
               </w:numPr>
+              <w:spacing w:line="276" w:lineRule="auto"/>
               <w:jc w:val="both"/>
               <w:rPr>
                 <w:rFonts w:ascii="Calibri" w:hAnsi="Calibri" w:cs="Tahoma"/>
@@ -2745,8 +2775,9 @@
                 <w:b/>
                 <w:sz w:val="20"/>
                 <w:szCs w:val="20"/>
-              </w:rPr>
-              <w:t>Java</w:t>
+                <w:u w:val="single"/>
+              </w:rPr>
+              <w:t>Amazon web services</w:t>
             </w:r>
             <w:r>
               <w:rPr>
@@ -2759,69 +2790,10 @@
             <w:r>
               <w:rPr>
                 <w:rFonts w:ascii="Calibri" w:hAnsi="Calibri" w:cs="Tahoma"/>
-                <w:b/>
-                <w:sz w:val="20"/>
-                <w:szCs w:val="20"/>
-              </w:rPr>
-              <w:t>Core Java,</w:t>
-            </w:r>
-            <w:r>
-              <w:rPr>
-                <w:rFonts w:ascii="Calibri" w:hAnsi="Calibri" w:cs="Tahoma"/>
-                <w:sz w:val="20"/>
-                <w:szCs w:val="20"/>
-              </w:rPr>
-              <w:t xml:space="preserve"> Java8, </w:t>
-            </w:r>
-            <w:r>
-              <w:rPr>
-                <w:rFonts w:ascii="Calibri" w:hAnsi="Calibri" w:cs="Tahoma"/>
-                <w:b/>
-                <w:sz w:val="20"/>
-                <w:szCs w:val="20"/>
-              </w:rPr>
-              <w:t>Spring Core, Spring JDBC, Spring Rest, Spring Boot</w:t>
-            </w:r>
-            <w:r>
-              <w:rPr>
-                <w:rFonts w:ascii="Calibri" w:hAnsi="Calibri" w:cs="Tahoma"/>
-                <w:sz w:val="20"/>
-                <w:szCs w:val="20"/>
-              </w:rPr>
-              <w:t xml:space="preserve">, </w:t>
-            </w:r>
-            <w:r>
-              <w:rPr>
-                <w:rFonts w:ascii="Calibri" w:hAnsi="Calibri" w:cs="Tahoma"/>
-                <w:b/>
-                <w:sz w:val="20"/>
-                <w:szCs w:val="20"/>
-              </w:rPr>
-              <w:t>Spring Cloud</w:t>
-            </w:r>
-            <w:r>
-              <w:rPr>
-                <w:rFonts w:ascii="Calibri" w:hAnsi="Calibri" w:cs="Tahoma"/>
-                <w:sz w:val="20"/>
-                <w:szCs w:val="20"/>
-              </w:rPr>
-              <w:t>, Hibernate,</w:t>
-            </w:r>
-            <w:r>
-              <w:rPr>
-                <w:rFonts w:ascii="Calibri" w:hAnsi="Calibri" w:cs="Tahoma"/>
-                <w:sz w:val="20"/>
-                <w:szCs w:val="20"/>
-              </w:rPr>
-              <w:t xml:space="preserve"> JMX, Junit</w:t>
-            </w:r>
-            <w:r>
-              <w:rPr>
-                <w:rFonts w:ascii="Calibri" w:hAnsi="Calibri" w:cs="Tahoma"/>
-                <w:sz w:val="20"/>
-                <w:szCs w:val="20"/>
-              </w:rPr>
-              <w:t>, Mockito, JHipster</w:t>
+                <w:sz w:val="20"/>
+                <w:szCs w:val="20"/>
+              </w:rPr>
+              <w:t>EC2, Lambda, API Gateway, Dynamo DB, S3, RDS, Route 53, SNS, SQS, SES, EMR</w:t>
             </w:r>
           </w:p>
           <w:p>
@@ -2829,8 +2801,9 @@
               <w:pStyle w:val="ListParagraph"/>
               <w:numPr>
                 <w:ilvl w:val="0"/>
-                <w:numId w:val="1"/>
+                <w:numId w:val="16"/>
               </w:numPr>
+              <w:spacing w:line="276" w:lineRule="auto"/>
               <w:jc w:val="both"/>
               <w:rPr>
                 <w:rFonts w:ascii="Calibri" w:hAnsi="Calibri" w:cs="Tahoma"/>
@@ -2844,25 +2817,24 @@
                 <w:b/>
                 <w:sz w:val="20"/>
                 <w:szCs w:val="20"/>
-                <w:u w:val="single"/>
-              </w:rPr>
-              <w:t>Amazon web services</w:t>
-            </w:r>
-            <w:r>
-              <w:rPr>
-                <w:rFonts w:ascii="Calibri" w:hAnsi="Calibri" w:cs="Tahoma"/>
-                <w:sz w:val="20"/>
-                <w:szCs w:val="20"/>
-              </w:rPr>
-              <w:t xml:space="preserve">: </w:t>
-            </w:r>
-            <w:r>
-              <w:rPr>
-                <w:rFonts w:ascii="Calibri" w:hAnsi="Calibri" w:cs="Tahoma"/>
-                <w:sz w:val="20"/>
-                <w:szCs w:val="20"/>
-              </w:rPr>
-              <w:t>EC2, Lambda, API Gateway, Dynamo DB, S3, RDS, Route 53, SNS, SQS, SES, EMR</w:t>
+              </w:rPr>
+              <w:t>Object Oriented Design</w:t>
+            </w:r>
+            <w:r>
+              <w:rPr>
+                <w:rFonts w:ascii="Calibri" w:hAnsi="Calibri" w:cs="Tahoma"/>
+                <w:sz w:val="20"/>
+                <w:szCs w:val="20"/>
+              </w:rPr>
+              <w:t>, Design Patterns, Gradle</w:t>
+            </w:r>
+            <w:r>
+              <w:rPr>
+                <w:rFonts w:ascii="Calibri" w:hAnsi="Calibri" w:cs="Tahoma"/>
+                <w:sz w:val="20"/>
+                <w:szCs w:val="20"/>
+              </w:rPr>
+              <w:t>, Ant</w:t>
             </w:r>
           </w:p>
           <w:p>
@@ -2870,8 +2842,9 @@
               <w:pStyle w:val="ListParagraph"/>
               <w:numPr>
                 <w:ilvl w:val="0"/>
-                <w:numId w:val="1"/>
+                <w:numId w:val="16"/>
               </w:numPr>
+              <w:spacing w:line="276" w:lineRule="auto"/>
               <w:jc w:val="both"/>
               <w:rPr>
                 <w:rFonts w:ascii="Calibri" w:hAnsi="Calibri" w:cs="Tahoma"/>
@@ -2885,24 +2858,17 @@
                 <w:b/>
                 <w:sz w:val="20"/>
                 <w:szCs w:val="20"/>
-              </w:rPr>
-              <w:t>Object Oriented Design</w:t>
-            </w:r>
-            <w:r>
-              <w:rPr>
-                <w:rFonts w:ascii="Calibri" w:hAnsi="Calibri" w:cs="Tahoma"/>
-                <w:sz w:val="20"/>
-                <w:szCs w:val="20"/>
-              </w:rPr>
-              <w:t>, Design Patterns, Gradle</w:t>
-            </w:r>
-            <w:r>
-              <w:rPr>
-                <w:rFonts w:ascii="Calibri" w:hAnsi="Calibri" w:cs="Tahoma"/>
-                <w:sz w:val="20"/>
-                <w:szCs w:val="20"/>
-              </w:rPr>
-              <w:t>, Ant</w:t>
+                <w:u w:val="single"/>
+              </w:rPr>
+              <w:t>ELK Stack:</w:t>
+            </w:r>
+            <w:r>
+              <w:rPr>
+                <w:rFonts w:ascii="Calibri" w:hAnsi="Calibri" w:cs="Tahoma"/>
+                <w:sz w:val="20"/>
+                <w:szCs w:val="20"/>
+              </w:rPr>
+              <w:t xml:space="preserve"> Elastic search, Logstash, Kibana.</w:t>
             </w:r>
           </w:p>
           <w:p>
@@ -2910,8 +2876,9 @@
               <w:pStyle w:val="ListParagraph"/>
               <w:numPr>
                 <w:ilvl w:val="0"/>
-                <w:numId w:val="1"/>
+                <w:numId w:val="16"/>
               </w:numPr>
+              <w:spacing w:line="276" w:lineRule="auto"/>
               <w:jc w:val="both"/>
               <w:rPr>
                 <w:rFonts w:ascii="Calibri" w:hAnsi="Calibri" w:cs="Tahoma"/>
@@ -2922,20 +2889,10 @@
             <w:r>
               <w:rPr>
                 <w:rFonts w:ascii="Calibri" w:hAnsi="Calibri" w:cs="Tahoma"/>
-                <w:b/>
-                <w:sz w:val="20"/>
-                <w:szCs w:val="20"/>
-                <w:u w:val="single"/>
-              </w:rPr>
-              <w:t>ELK Stack:</w:t>
-            </w:r>
-            <w:r>
-              <w:rPr>
-                <w:rFonts w:ascii="Calibri" w:hAnsi="Calibri" w:cs="Tahoma"/>
-                <w:sz w:val="20"/>
-                <w:szCs w:val="20"/>
-              </w:rPr>
-              <w:t xml:space="preserve"> Elastic search, Logstash, Kibana.</w:t>
+                <w:sz w:val="20"/>
+                <w:szCs w:val="20"/>
+              </w:rPr>
+              <w:t>Schema Design &amp; Manipulation, Data CRUD, Stored procedures</w:t>
             </w:r>
           </w:p>
           <w:p>
@@ -2943,31 +2900,9 @@
               <w:pStyle w:val="ListParagraph"/>
               <w:numPr>
                 <w:ilvl w:val="0"/>
-                <w:numId w:val="1"/>
+                <w:numId w:val="16"/>
               </w:numPr>
-              <w:jc w:val="both"/>
-              <w:rPr>
-                <w:rFonts w:ascii="Calibri" w:hAnsi="Calibri" w:cs="Tahoma"/>
-                <w:sz w:val="20"/>
-                <w:szCs w:val="20"/>
-              </w:rPr>
-            </w:pPr>
-            <w:r>
-              <w:rPr>
-                <w:rFonts w:ascii="Calibri" w:hAnsi="Calibri" w:cs="Tahoma"/>
-                <w:sz w:val="20"/>
-                <w:szCs w:val="20"/>
-              </w:rPr>
-              <w:t>Schema Design &amp; Manipulation, Data CRUD, Stored procedures</w:t>
-            </w:r>
-          </w:p>
-          <w:p>
-            <w:pPr>
-              <w:pStyle w:val="ListParagraph"/>
-              <w:numPr>
-                <w:ilvl w:val="0"/>
-                <w:numId w:val="1"/>
-              </w:numPr>
+              <w:spacing w:line="276" w:lineRule="auto"/>
               <w:jc w:val="both"/>
               <w:rPr>
                 <w:rFonts w:ascii="Calibri" w:hAnsi="Calibri" w:cs="Tahoma"/>
@@ -3063,20 +2998,21 @@
           </w:tcPr>
           <w:p>
             <w:pPr>
+              <w:spacing w:line="276" w:lineRule="auto"/>
               <w:jc w:val="both"/>
               <w:rPr>
                 <w:rFonts w:ascii="Calibri" w:hAnsi="Calibri" w:cs="Tahoma"/>
                 <w:b/>
-                <w:sz w:val="20"/>
-                <w:szCs w:val="20"/>
-              </w:rPr>
-            </w:pPr>
-            <w:r>
-              <w:rPr>
-                <w:rFonts w:ascii="Calibri" w:hAnsi="Calibri" w:cs="Tahoma"/>
-                <w:b/>
-                <w:sz w:val="20"/>
-                <w:szCs w:val="20"/>
+                <w:sz w:val="21"/>
+                <w:szCs w:val="21"/>
+              </w:rPr>
+            </w:pPr>
+            <w:r>
+              <w:rPr>
+                <w:rFonts w:ascii="Calibri" w:hAnsi="Calibri" w:cs="Tahoma"/>
+                <w:b/>
+                <w:sz w:val="21"/>
+                <w:szCs w:val="21"/>
               </w:rPr>
               <w:t>Web Technologies</w:t>
             </w:r>
@@ -3086,8 +3022,9 @@
               <w:pStyle w:val="ListParagraph"/>
               <w:numPr>
                 <w:ilvl w:val="0"/>
-                <w:numId w:val="1"/>
+                <w:numId w:val="18"/>
               </w:numPr>
+              <w:spacing w:line="276" w:lineRule="auto"/>
               <w:jc w:val="both"/>
               <w:rPr>
                 <w:rFonts w:ascii="Calibri" w:hAnsi="Calibri" w:cs="Tahoma"/>
@@ -3171,8 +3108,9 @@
               <w:pStyle w:val="ListParagraph"/>
               <w:numPr>
                 <w:ilvl w:val="0"/>
-                <w:numId w:val="1"/>
+                <w:numId w:val="18"/>
               </w:numPr>
+              <w:spacing w:line="276" w:lineRule="auto"/>
               <w:jc w:val="both"/>
               <w:rPr>
                 <w:rFonts w:ascii="Calibri" w:hAnsi="Calibri" w:cs="Tahoma"/>
@@ -3220,8 +3158,9 @@
               <w:pStyle w:val="ListParagraph"/>
               <w:numPr>
                 <w:ilvl w:val="0"/>
-                <w:numId w:val="1"/>
+                <w:numId w:val="18"/>
               </w:numPr>
+              <w:spacing w:line="276" w:lineRule="auto"/>
               <w:jc w:val="both"/>
               <w:rPr>
                 <w:rFonts w:ascii="Calibri" w:hAnsi="Calibri" w:cs="Tahoma"/>
@@ -3279,8 +3218,9 @@
               <w:pStyle w:val="ListParagraph"/>
               <w:numPr>
                 <w:ilvl w:val="0"/>
-                <w:numId w:val="1"/>
+                <w:numId w:val="18"/>
               </w:numPr>
+              <w:spacing w:line="276" w:lineRule="auto"/>
               <w:jc w:val="both"/>
               <w:rPr>
                 <w:rFonts w:ascii="Calibri" w:hAnsi="Calibri" w:cs="Tahoma"/>
@@ -3319,8 +3259,9 @@
               <w:pStyle w:val="ListParagraph"/>
               <w:numPr>
                 <w:ilvl w:val="0"/>
-                <w:numId w:val="1"/>
+                <w:numId w:val="18"/>
               </w:numPr>
+              <w:spacing w:line="276" w:lineRule="auto"/>
               <w:jc w:val="both"/>
               <w:rPr>
                 <w:rFonts w:ascii="Calibri" w:hAnsi="Calibri" w:cs="Tahoma"/>
@@ -3352,7 +3293,7 @@
                 <w:sz w:val="20"/>
                 <w:szCs w:val="20"/>
               </w:rPr>
-              <w:t xml:space="preserve"> Selenium web driver.</w:t>
+              <w:t xml:space="preserve"> Selenium web driver</w:t>
             </w:r>
           </w:p>
           <w:p>
@@ -3371,16 +3312,16 @@
               <w:jc w:val="both"/>
               <w:rPr>
                 <w:rFonts w:ascii="Calibri" w:hAnsi="Calibri" w:cs="Tahoma"/>
-                <w:sz w:val="20"/>
-                <w:szCs w:val="20"/>
-              </w:rPr>
-            </w:pPr>
-            <w:r>
-              <w:rPr>
-                <w:rFonts w:ascii="Calibri" w:hAnsi="Calibri" w:cs="Tahoma"/>
-                <w:b/>
-                <w:sz w:val="20"/>
-                <w:szCs w:val="20"/>
+                <w:sz w:val="21"/>
+                <w:szCs w:val="21"/>
+              </w:rPr>
+            </w:pPr>
+            <w:r>
+              <w:rPr>
+                <w:rFonts w:ascii="Calibri" w:hAnsi="Calibri" w:cs="Tahoma"/>
+                <w:b/>
+                <w:sz w:val="21"/>
+                <w:szCs w:val="21"/>
               </w:rPr>
               <w:t>Tools</w:t>
             </w:r>
@@ -3390,8 +3331,9 @@
               <w:pStyle w:val="ListParagraph"/>
               <w:numPr>
                 <w:ilvl w:val="0"/>
-                <w:numId w:val="1"/>
+                <w:numId w:val="20"/>
               </w:numPr>
+              <w:spacing w:line="276" w:lineRule="auto"/>
               <w:jc w:val="both"/>
               <w:rPr>
                 <w:rFonts w:ascii="Calibri" w:hAnsi="Calibri" w:cs="Tahoma"/>
@@ -3455,8 +3397,9 @@
               <w:pStyle w:val="ListParagraph"/>
               <w:numPr>
                 <w:ilvl w:val="0"/>
-                <w:numId w:val="1"/>
+                <w:numId w:val="20"/>
               </w:numPr>
+              <w:spacing w:line="276" w:lineRule="auto"/>
               <w:jc w:val="both"/>
               <w:rPr>
                 <w:rFonts w:ascii="Calibri" w:hAnsi="Calibri" w:cs="Tahoma"/>
@@ -3488,8 +3431,9 @@
               <w:pStyle w:val="ListParagraph"/>
               <w:numPr>
                 <w:ilvl w:val="0"/>
-                <w:numId w:val="1"/>
+                <w:numId w:val="20"/>
               </w:numPr>
+              <w:spacing w:line="276" w:lineRule="auto"/>
               <w:jc w:val="both"/>
               <w:rPr>
                 <w:rFonts w:ascii="Calibri" w:hAnsi="Calibri" w:cs="Tahoma"/>
@@ -3553,8 +3497,9 @@
               <w:pStyle w:val="ListParagraph"/>
               <w:numPr>
                 <w:ilvl w:val="0"/>
-                <w:numId w:val="1"/>
+                <w:numId w:val="20"/>
               </w:numPr>
+              <w:spacing w:line="276" w:lineRule="auto"/>
               <w:jc w:val="both"/>
               <w:rPr>
                 <w:rFonts w:ascii="Calibri" w:hAnsi="Calibri" w:cs="Tahoma"/>
@@ -3594,8 +3539,9 @@
               <w:pStyle w:val="ListParagraph"/>
               <w:numPr>
                 <w:ilvl w:val="0"/>
-                <w:numId w:val="1"/>
+                <w:numId w:val="20"/>
               </w:numPr>
+              <w:spacing w:line="276" w:lineRule="auto"/>
               <w:jc w:val="both"/>
               <w:rPr>
                 <w:rFonts w:ascii="Calibri" w:hAnsi="Calibri" w:cs="Tahoma"/>
@@ -3635,8 +3581,9 @@
               <w:pStyle w:val="ListParagraph"/>
               <w:numPr>
                 <w:ilvl w:val="0"/>
-                <w:numId w:val="1"/>
+                <w:numId w:val="20"/>
               </w:numPr>
+              <w:spacing w:line="276" w:lineRule="auto"/>
               <w:jc w:val="both"/>
               <w:rPr>
                 <w:rFonts w:ascii="Calibri" w:hAnsi="Calibri" w:cs="Tahoma"/>
@@ -3701,6 +3648,17 @@
               </w:rPr>
               <w:softHyphen/>
             </w:r>
+          </w:p>
+          <w:p>
+            <w:pPr>
+              <w:rPr>
+                <w:rFonts w:ascii="Calibri" w:hAnsi="Calibri" w:cs="Tahoma"/>
+                <w:b/>
+                <w:color w:val="0075B2"/>
+                <w:sz w:val="28"/>
+                <w:szCs w:val="28"/>
+              </w:rPr>
+            </w:pPr>
           </w:p>
           <w:p>
             <w:pPr>
@@ -3920,8 +3878,9 @@
               <w:pStyle w:val="ListParagraph"/>
               <w:numPr>
                 <w:ilvl w:val="0"/>
-                <w:numId w:val="1"/>
+                <w:numId w:val="21"/>
               </w:numPr>
+              <w:spacing w:line="276" w:lineRule="auto"/>
               <w:jc w:val="both"/>
               <w:rPr>
                 <w:rFonts w:ascii="Calibri" w:hAnsi="Calibri" w:cs="Tahoma"/>
@@ -3968,8 +3927,9 @@
               <w:pStyle w:val="ListParagraph"/>
               <w:numPr>
                 <w:ilvl w:val="0"/>
-                <w:numId w:val="1"/>
+                <w:numId w:val="21"/>
               </w:numPr>
+              <w:spacing w:line="276" w:lineRule="auto"/>
               <w:jc w:val="both"/>
               <w:rPr>
                 <w:rFonts w:ascii="Calibri" w:hAnsi="Calibri" w:cs="Tahoma"/>
@@ -4018,8 +3978,9 @@
               <w:pStyle w:val="ListParagraph"/>
               <w:numPr>
                 <w:ilvl w:val="0"/>
-                <w:numId w:val="1"/>
+                <w:numId w:val="21"/>
               </w:numPr>
+              <w:spacing w:line="276" w:lineRule="auto"/>
               <w:jc w:val="both"/>
               <w:rPr>
                 <w:rFonts w:ascii="Calibri" w:hAnsi="Calibri" w:cs="Tahoma"/>
@@ -4057,8 +4018,9 @@
               <w:pStyle w:val="ListParagraph"/>
               <w:numPr>
                 <w:ilvl w:val="0"/>
-                <w:numId w:val="1"/>
+                <w:numId w:val="21"/>
               </w:numPr>
+              <w:spacing w:line="276" w:lineRule="auto"/>
               <w:jc w:val="both"/>
               <w:rPr>
                 <w:rFonts w:ascii="Calibri" w:hAnsi="Calibri" w:cs="Tahoma"/>
@@ -4191,8 +4153,9 @@
               <w:pStyle w:val="ListParagraph"/>
               <w:numPr>
                 <w:ilvl w:val="0"/>
-                <w:numId w:val="1"/>
+                <w:numId w:val="22"/>
               </w:numPr>
+              <w:spacing w:line="276" w:lineRule="auto"/>
               <w:jc w:val="both"/>
               <w:rPr>
                 <w:rFonts w:ascii="Calibri" w:hAnsi="Calibri" w:cs="Tahoma"/>
@@ -4231,8 +4194,9 @@
               <w:pStyle w:val="ListParagraph"/>
               <w:numPr>
                 <w:ilvl w:val="0"/>
-                <w:numId w:val="1"/>
+                <w:numId w:val="22"/>
               </w:numPr>
+              <w:spacing w:line="276" w:lineRule="auto"/>
               <w:jc w:val="both"/>
               <w:rPr>
                 <w:rFonts w:ascii="Calibri" w:hAnsi="Calibri" w:cs="Tahoma"/>
@@ -4271,8 +4235,9 @@
               <w:pStyle w:val="ListParagraph"/>
               <w:numPr>
                 <w:ilvl w:val="0"/>
-                <w:numId w:val="1"/>
+                <w:numId w:val="22"/>
               </w:numPr>
+              <w:spacing w:line="276" w:lineRule="auto"/>
               <w:jc w:val="both"/>
               <w:rPr>
                 <w:rFonts w:ascii="Calibri" w:hAnsi="Calibri" w:cs="Tahoma"/>
@@ -4303,8 +4268,9 @@
               <w:pStyle w:val="ListParagraph"/>
               <w:numPr>
                 <w:ilvl w:val="0"/>
-                <w:numId w:val="1"/>
+                <w:numId w:val="22"/>
               </w:numPr>
+              <w:spacing w:line="276" w:lineRule="auto"/>
               <w:jc w:val="both"/>
               <w:rPr>
                 <w:rFonts w:ascii="Calibri" w:hAnsi="Calibri" w:cs="Tahoma"/>
@@ -4342,8 +4308,9 @@
               <w:pStyle w:val="ListParagraph"/>
               <w:numPr>
                 <w:ilvl w:val="0"/>
-                <w:numId w:val="1"/>
+                <w:numId w:val="22"/>
               </w:numPr>
+              <w:spacing w:line="276" w:lineRule="auto"/>
               <w:jc w:val="both"/>
               <w:rPr>
                 <w:rFonts w:ascii="Calibri" w:hAnsi="Calibri" w:cs="Tahoma"/>
@@ -4365,8 +4332,9 @@
               <w:pStyle w:val="ListParagraph"/>
               <w:numPr>
                 <w:ilvl w:val="0"/>
-                <w:numId w:val="1"/>
+                <w:numId w:val="22"/>
               </w:numPr>
+              <w:spacing w:line="276" w:lineRule="auto"/>
               <w:jc w:val="both"/>
               <w:rPr>
                 <w:rFonts w:ascii="Calibri" w:hAnsi="Calibri" w:cs="Tahoma"/>
@@ -4405,8 +4373,9 @@
               <w:pStyle w:val="ListParagraph"/>
               <w:numPr>
                 <w:ilvl w:val="0"/>
-                <w:numId w:val="1"/>
+                <w:numId w:val="22"/>
               </w:numPr>
+              <w:spacing w:line="276" w:lineRule="auto"/>
               <w:jc w:val="both"/>
               <w:rPr>
                 <w:rFonts w:ascii="Calibri" w:hAnsi="Calibri" w:cs="Tahoma"/>
@@ -4445,8 +4414,9 @@
               <w:pStyle w:val="ListParagraph"/>
               <w:numPr>
                 <w:ilvl w:val="0"/>
-                <w:numId w:val="1"/>
+                <w:numId w:val="22"/>
               </w:numPr>
+              <w:spacing w:line="276" w:lineRule="auto"/>
               <w:jc w:val="both"/>
               <w:rPr>
                 <w:rFonts w:ascii="Calibri" w:hAnsi="Calibri" w:cs="Tahoma"/>
@@ -4485,8 +4455,9 @@
               <w:pStyle w:val="ListParagraph"/>
               <w:numPr>
                 <w:ilvl w:val="0"/>
-                <w:numId w:val="1"/>
+                <w:numId w:val="22"/>
               </w:numPr>
+              <w:spacing w:line="276" w:lineRule="auto"/>
               <w:jc w:val="both"/>
               <w:rPr>
                 <w:rFonts w:ascii="Calibri" w:hAnsi="Calibri" w:cs="Tahoma"/>
@@ -4525,8 +4496,9 @@
               <w:pStyle w:val="ListParagraph"/>
               <w:numPr>
                 <w:ilvl w:val="0"/>
-                <w:numId w:val="1"/>
+                <w:numId w:val="22"/>
               </w:numPr>
+              <w:spacing w:line="276" w:lineRule="auto"/>
               <w:jc w:val="both"/>
               <w:rPr>
                 <w:rFonts w:ascii="Calibri" w:hAnsi="Calibri" w:cs="Tahoma"/>
@@ -4565,8 +4537,9 @@
               <w:pStyle w:val="ListParagraph"/>
               <w:numPr>
                 <w:ilvl w:val="0"/>
-                <w:numId w:val="1"/>
+                <w:numId w:val="22"/>
               </w:numPr>
+              <w:spacing w:line="276" w:lineRule="auto"/>
               <w:jc w:val="both"/>
               <w:rPr>
                 <w:rFonts w:ascii="Calibri" w:hAnsi="Calibri" w:cs="Tahoma"/>
@@ -4599,6 +4572,28 @@
               </w:rPr>
               <w:t xml:space="preserve">defined under the process framework, ensuring that deadlines are met </w:t>
             </w:r>
+          </w:p>
+          <w:p>
+            <w:pPr>
+              <w:jc w:val="both"/>
+              <w:rPr>
+                <w:rFonts w:ascii="Calibri" w:hAnsi="Calibri" w:cs="Tahoma"/>
+                <w:b/>
+                <w:sz w:val="20"/>
+                <w:szCs w:val="20"/>
+              </w:rPr>
+            </w:pPr>
+          </w:p>
+          <w:p>
+            <w:pPr>
+              <w:jc w:val="both"/>
+              <w:rPr>
+                <w:rFonts w:ascii="Calibri" w:hAnsi="Calibri" w:cs="Tahoma"/>
+                <w:b/>
+                <w:sz w:val="20"/>
+                <w:szCs w:val="20"/>
+              </w:rPr>
+            </w:pPr>
           </w:p>
           <w:p>
             <w:pPr>
@@ -4658,8 +4653,9 @@
               <w:pStyle w:val="ListParagraph"/>
               <w:numPr>
                 <w:ilvl w:val="0"/>
-                <w:numId w:val="2"/>
+                <w:numId w:val="23"/>
               </w:numPr>
+              <w:spacing w:line="276" w:lineRule="auto"/>
               <w:jc w:val="both"/>
               <w:rPr>
                 <w:rFonts w:ascii="Calibri" w:hAnsi="Calibri" w:cs="Tahoma"/>
@@ -4729,8 +4725,9 @@
               <w:pStyle w:val="ListParagraph"/>
               <w:numPr>
                 <w:ilvl w:val="0"/>
-                <w:numId w:val="2"/>
+                <w:numId w:val="23"/>
               </w:numPr>
+              <w:spacing w:line="276" w:lineRule="auto"/>
               <w:jc w:val="both"/>
               <w:rPr>
                 <w:rFonts w:ascii="Calibri" w:hAnsi="Calibri" w:cs="Tahoma"/>
@@ -4768,8 +4765,9 @@
               <w:pStyle w:val="ListParagraph"/>
               <w:numPr>
                 <w:ilvl w:val="0"/>
-                <w:numId w:val="2"/>
+                <w:numId w:val="23"/>
               </w:numPr>
+              <w:spacing w:line="276" w:lineRule="auto"/>
               <w:jc w:val="both"/>
               <w:rPr>
                 <w:rFonts w:ascii="Calibri" w:hAnsi="Calibri" w:cs="Tahoma"/>
@@ -4955,19 +4953,701 @@
         <v:path o:extrusionok="f" gradientshapeok="t" o:connecttype="rect"/>
         <o:lock v:ext="edit" aspectratio="t"/>
       </v:shapetype>
-      <v:shape id="_x0000_i1028" type="#_x0000_t75" style="width:8.45pt;height:8.45pt" o:bullet="t">
+      <v:shape id="_x0000_i1091" type="#_x0000_t75" style="width:8.45pt;height:8.45pt" o:bullet="t">
         <v:imagedata r:id="rId1" o:title="bullet"/>
       </v:shape>
     </w:pict>
   </w:numPicBullet>
   <w:numPicBullet w:numPicBulletId="1">
     <w:pict>
-      <v:shape id="_x0000_i1029" type="#_x0000_t75" style="width:11.5pt;height:11.5pt;visibility:visible;mso-wrap-style:square" o:bullet="t">
+      <v:shape id="_x0000_i1092" type="#_x0000_t75" style="width:11.5pt;height:11.5pt;visibility:visible;mso-wrap-style:square" o:bullet="t">
         <v:imagedata r:id="rId2" o:title=""/>
       </v:shape>
     </w:pict>
   </w:numPicBullet>
   <w:abstractNum w:abstractNumId="0" w15:restartNumberingAfterBreak="0">
+    <w:nsid w:val="00ED3A4F"/>
+    <w:multiLevelType w:val="hybridMultilevel"/>
+    <w:tmpl w:val="4ADA069A"/>
+    <w:lvl w:ilvl="0" w:tplc="04090009">
+      <w:start w:val="1"/>
+      <w:numFmt w:val="bullet"/>
+      <w:lvlText w:val=""/>
+      <w:lvlJc w:val="left"/>
+      <w:pPr>
+        <w:ind w:left="360" w:hanging="360"/>
+      </w:pPr>
+      <w:rPr>
+        <w:rFonts w:ascii="Wingdings" w:hAnsi="Wingdings" w:hint="default"/>
+        <w:color w:val="auto"/>
+      </w:rPr>
+    </w:lvl>
+    <w:lvl w:ilvl="1" w:tplc="04090003" w:tentative="1">
+      <w:start w:val="1"/>
+      <w:numFmt w:val="bullet"/>
+      <w:lvlText w:val="o"/>
+      <w:lvlJc w:val="left"/>
+      <w:pPr>
+        <w:ind w:left="1080" w:hanging="360"/>
+      </w:pPr>
+      <w:rPr>
+        <w:rFonts w:ascii="Courier New" w:hAnsi="Courier New" w:cs="Courier New" w:hint="default"/>
+      </w:rPr>
+    </w:lvl>
+    <w:lvl w:ilvl="2" w:tplc="04090005" w:tentative="1">
+      <w:start w:val="1"/>
+      <w:numFmt w:val="bullet"/>
+      <w:lvlText w:val=""/>
+      <w:lvlJc w:val="left"/>
+      <w:pPr>
+        <w:ind w:left="1800" w:hanging="360"/>
+      </w:pPr>
+      <w:rPr>
+        <w:rFonts w:ascii="Wingdings" w:hAnsi="Wingdings" w:hint="default"/>
+      </w:rPr>
+    </w:lvl>
+    <w:lvl w:ilvl="3" w:tplc="04090001" w:tentative="1">
+      <w:start w:val="1"/>
+      <w:numFmt w:val="bullet"/>
+      <w:lvlText w:val=""/>
+      <w:lvlJc w:val="left"/>
+      <w:pPr>
+        <w:ind w:left="2520" w:hanging="360"/>
+      </w:pPr>
+      <w:rPr>
+        <w:rFonts w:ascii="Symbol" w:hAnsi="Symbol" w:hint="default"/>
+      </w:rPr>
+    </w:lvl>
+    <w:lvl w:ilvl="4" w:tplc="04090003" w:tentative="1">
+      <w:start w:val="1"/>
+      <w:numFmt w:val="bullet"/>
+      <w:lvlText w:val="o"/>
+      <w:lvlJc w:val="left"/>
+      <w:pPr>
+        <w:ind w:left="3240" w:hanging="360"/>
+      </w:pPr>
+      <w:rPr>
+        <w:rFonts w:ascii="Courier New" w:hAnsi="Courier New" w:cs="Courier New" w:hint="default"/>
+      </w:rPr>
+    </w:lvl>
+    <w:lvl w:ilvl="5" w:tplc="04090005" w:tentative="1">
+      <w:start w:val="1"/>
+      <w:numFmt w:val="bullet"/>
+      <w:lvlText w:val=""/>
+      <w:lvlJc w:val="left"/>
+      <w:pPr>
+        <w:ind w:left="3960" w:hanging="360"/>
+      </w:pPr>
+      <w:rPr>
+        <w:rFonts w:ascii="Wingdings" w:hAnsi="Wingdings" w:hint="default"/>
+      </w:rPr>
+    </w:lvl>
+    <w:lvl w:ilvl="6" w:tplc="04090001" w:tentative="1">
+      <w:start w:val="1"/>
+      <w:numFmt w:val="bullet"/>
+      <w:lvlText w:val=""/>
+      <w:lvlJc w:val="left"/>
+      <w:pPr>
+        <w:ind w:left="4680" w:hanging="360"/>
+      </w:pPr>
+      <w:rPr>
+        <w:rFonts w:ascii="Symbol" w:hAnsi="Symbol" w:hint="default"/>
+      </w:rPr>
+    </w:lvl>
+    <w:lvl w:ilvl="7" w:tplc="04090003" w:tentative="1">
+      <w:start w:val="1"/>
+      <w:numFmt w:val="bullet"/>
+      <w:lvlText w:val="o"/>
+      <w:lvlJc w:val="left"/>
+      <w:pPr>
+        <w:ind w:left="5400" w:hanging="360"/>
+      </w:pPr>
+      <w:rPr>
+        <w:rFonts w:ascii="Courier New" w:hAnsi="Courier New" w:cs="Courier New" w:hint="default"/>
+      </w:rPr>
+    </w:lvl>
+    <w:lvl w:ilvl="8" w:tplc="04090005" w:tentative="1">
+      <w:start w:val="1"/>
+      <w:numFmt w:val="bullet"/>
+      <w:lvlText w:val=""/>
+      <w:lvlJc w:val="left"/>
+      <w:pPr>
+        <w:ind w:left="6120" w:hanging="360"/>
+      </w:pPr>
+      <w:rPr>
+        <w:rFonts w:ascii="Wingdings" w:hAnsi="Wingdings" w:hint="default"/>
+      </w:rPr>
+    </w:lvl>
+  </w:abstractNum>
+  <w:abstractNum w:abstractNumId="1" w15:restartNumberingAfterBreak="0">
+    <w:nsid w:val="00F023D4"/>
+    <w:multiLevelType w:val="multilevel"/>
+    <w:tmpl w:val="75443788"/>
+    <w:lvl w:ilvl="0">
+      <w:start w:val="1"/>
+      <w:numFmt w:val="bullet"/>
+      <w:lvlText w:val=""/>
+      <w:lvlJc w:val="left"/>
+      <w:pPr>
+        <w:ind w:left="720" w:hanging="360"/>
+      </w:pPr>
+      <w:rPr>
+        <w:rFonts w:ascii="Symbol" w:hAnsi="Symbol" w:hint="default"/>
+      </w:rPr>
+    </w:lvl>
+    <w:lvl w:ilvl="1">
+      <w:start w:val="1"/>
+      <w:numFmt w:val="bullet"/>
+      <w:lvlText w:val="o"/>
+      <w:lvlJc w:val="left"/>
+      <w:pPr>
+        <w:ind w:left="1440" w:hanging="360"/>
+      </w:pPr>
+      <w:rPr>
+        <w:rFonts w:ascii="Courier New" w:hAnsi="Courier New" w:cs="Courier New" w:hint="default"/>
+      </w:rPr>
+    </w:lvl>
+    <w:lvl w:ilvl="2">
+      <w:start w:val="1"/>
+      <w:numFmt w:val="bullet"/>
+      <w:lvlText w:val=""/>
+      <w:lvlJc w:val="left"/>
+      <w:pPr>
+        <w:ind w:left="2160" w:hanging="360"/>
+      </w:pPr>
+      <w:rPr>
+        <w:rFonts w:ascii="Wingdings" w:hAnsi="Wingdings" w:hint="default"/>
+      </w:rPr>
+    </w:lvl>
+    <w:lvl w:ilvl="3">
+      <w:start w:val="1"/>
+      <w:numFmt w:val="bullet"/>
+      <w:lvlText w:val=""/>
+      <w:lvlJc w:val="left"/>
+      <w:pPr>
+        <w:ind w:left="2880" w:hanging="360"/>
+      </w:pPr>
+      <w:rPr>
+        <w:rFonts w:ascii="Symbol" w:hAnsi="Symbol" w:hint="default"/>
+      </w:rPr>
+    </w:lvl>
+    <w:lvl w:ilvl="4">
+      <w:start w:val="1"/>
+      <w:numFmt w:val="bullet"/>
+      <w:lvlText w:val="o"/>
+      <w:lvlJc w:val="left"/>
+      <w:pPr>
+        <w:ind w:left="3600" w:hanging="360"/>
+      </w:pPr>
+      <w:rPr>
+        <w:rFonts w:ascii="Courier New" w:hAnsi="Courier New" w:cs="Courier New" w:hint="default"/>
+      </w:rPr>
+    </w:lvl>
+    <w:lvl w:ilvl="5">
+      <w:start w:val="1"/>
+      <w:numFmt w:val="bullet"/>
+      <w:lvlText w:val=""/>
+      <w:lvlJc w:val="left"/>
+      <w:pPr>
+        <w:ind w:left="4320" w:hanging="360"/>
+      </w:pPr>
+      <w:rPr>
+        <w:rFonts w:ascii="Wingdings" w:hAnsi="Wingdings" w:hint="default"/>
+      </w:rPr>
+    </w:lvl>
+    <w:lvl w:ilvl="6">
+      <w:start w:val="1"/>
+      <w:numFmt w:val="bullet"/>
+      <w:lvlText w:val=""/>
+      <w:lvlJc w:val="left"/>
+      <w:pPr>
+        <w:ind w:left="5040" w:hanging="360"/>
+      </w:pPr>
+      <w:rPr>
+        <w:rFonts w:ascii="Symbol" w:hAnsi="Symbol" w:hint="default"/>
+      </w:rPr>
+    </w:lvl>
+    <w:lvl w:ilvl="7">
+      <w:start w:val="1"/>
+      <w:numFmt w:val="bullet"/>
+      <w:lvlText w:val="o"/>
+      <w:lvlJc w:val="left"/>
+      <w:pPr>
+        <w:ind w:left="5760" w:hanging="360"/>
+      </w:pPr>
+      <w:rPr>
+        <w:rFonts w:ascii="Courier New" w:hAnsi="Courier New" w:cs="Courier New" w:hint="default"/>
+      </w:rPr>
+    </w:lvl>
+    <w:lvl w:ilvl="8">
+      <w:start w:val="1"/>
+      <w:numFmt w:val="bullet"/>
+      <w:lvlText w:val=""/>
+      <w:lvlJc w:val="left"/>
+      <w:pPr>
+        <w:ind w:left="6480" w:hanging="360"/>
+      </w:pPr>
+      <w:rPr>
+        <w:rFonts w:ascii="Wingdings" w:hAnsi="Wingdings" w:hint="default"/>
+      </w:rPr>
+    </w:lvl>
+  </w:abstractNum>
+  <w:abstractNum w:abstractNumId="2" w15:restartNumberingAfterBreak="0">
+    <w:nsid w:val="060C38A8"/>
+    <w:multiLevelType w:val="hybridMultilevel"/>
+    <w:tmpl w:val="93B63F7A"/>
+    <w:lvl w:ilvl="0" w:tplc="04090009">
+      <w:start w:val="1"/>
+      <w:numFmt w:val="bullet"/>
+      <w:lvlText w:val=""/>
+      <w:lvlJc w:val="left"/>
+      <w:pPr>
+        <w:ind w:left="360" w:hanging="360"/>
+      </w:pPr>
+      <w:rPr>
+        <w:rFonts w:ascii="Wingdings" w:hAnsi="Wingdings" w:hint="default"/>
+        <w:color w:val="auto"/>
+      </w:rPr>
+    </w:lvl>
+    <w:lvl w:ilvl="1" w:tplc="04090003" w:tentative="1">
+      <w:start w:val="1"/>
+      <w:numFmt w:val="bullet"/>
+      <w:lvlText w:val="o"/>
+      <w:lvlJc w:val="left"/>
+      <w:pPr>
+        <w:ind w:left="1080" w:hanging="360"/>
+      </w:pPr>
+      <w:rPr>
+        <w:rFonts w:ascii="Courier New" w:hAnsi="Courier New" w:cs="Courier New" w:hint="default"/>
+      </w:rPr>
+    </w:lvl>
+    <w:lvl w:ilvl="2" w:tplc="04090005" w:tentative="1">
+      <w:start w:val="1"/>
+      <w:numFmt w:val="bullet"/>
+      <w:lvlText w:val=""/>
+      <w:lvlJc w:val="left"/>
+      <w:pPr>
+        <w:ind w:left="1800" w:hanging="360"/>
+      </w:pPr>
+      <w:rPr>
+        <w:rFonts w:ascii="Wingdings" w:hAnsi="Wingdings" w:hint="default"/>
+      </w:rPr>
+    </w:lvl>
+    <w:lvl w:ilvl="3" w:tplc="04090001" w:tentative="1">
+      <w:start w:val="1"/>
+      <w:numFmt w:val="bullet"/>
+      <w:lvlText w:val=""/>
+      <w:lvlJc w:val="left"/>
+      <w:pPr>
+        <w:ind w:left="2520" w:hanging="360"/>
+      </w:pPr>
+      <w:rPr>
+        <w:rFonts w:ascii="Symbol" w:hAnsi="Symbol" w:hint="default"/>
+      </w:rPr>
+    </w:lvl>
+    <w:lvl w:ilvl="4" w:tplc="04090003" w:tentative="1">
+      <w:start w:val="1"/>
+      <w:numFmt w:val="bullet"/>
+      <w:lvlText w:val="o"/>
+      <w:lvlJc w:val="left"/>
+      <w:pPr>
+        <w:ind w:left="3240" w:hanging="360"/>
+      </w:pPr>
+      <w:rPr>
+        <w:rFonts w:ascii="Courier New" w:hAnsi="Courier New" w:cs="Courier New" w:hint="default"/>
+      </w:rPr>
+    </w:lvl>
+    <w:lvl w:ilvl="5" w:tplc="04090005" w:tentative="1">
+      <w:start w:val="1"/>
+      <w:numFmt w:val="bullet"/>
+      <w:lvlText w:val=""/>
+      <w:lvlJc w:val="left"/>
+      <w:pPr>
+        <w:ind w:left="3960" w:hanging="360"/>
+      </w:pPr>
+      <w:rPr>
+        <w:rFonts w:ascii="Wingdings" w:hAnsi="Wingdings" w:hint="default"/>
+      </w:rPr>
+    </w:lvl>
+    <w:lvl w:ilvl="6" w:tplc="04090001" w:tentative="1">
+      <w:start w:val="1"/>
+      <w:numFmt w:val="bullet"/>
+      <w:lvlText w:val=""/>
+      <w:lvlJc w:val="left"/>
+      <w:pPr>
+        <w:ind w:left="4680" w:hanging="360"/>
+      </w:pPr>
+      <w:rPr>
+        <w:rFonts w:ascii="Symbol" w:hAnsi="Symbol" w:hint="default"/>
+      </w:rPr>
+    </w:lvl>
+    <w:lvl w:ilvl="7" w:tplc="04090003" w:tentative="1">
+      <w:start w:val="1"/>
+      <w:numFmt w:val="bullet"/>
+      <w:lvlText w:val="o"/>
+      <w:lvlJc w:val="left"/>
+      <w:pPr>
+        <w:ind w:left="5400" w:hanging="360"/>
+      </w:pPr>
+      <w:rPr>
+        <w:rFonts w:ascii="Courier New" w:hAnsi="Courier New" w:cs="Courier New" w:hint="default"/>
+      </w:rPr>
+    </w:lvl>
+    <w:lvl w:ilvl="8" w:tplc="04090005" w:tentative="1">
+      <w:start w:val="1"/>
+      <w:numFmt w:val="bullet"/>
+      <w:lvlText w:val=""/>
+      <w:lvlJc w:val="left"/>
+      <w:pPr>
+        <w:ind w:left="6120" w:hanging="360"/>
+      </w:pPr>
+      <w:rPr>
+        <w:rFonts w:ascii="Wingdings" w:hAnsi="Wingdings" w:hint="default"/>
+      </w:rPr>
+    </w:lvl>
+  </w:abstractNum>
+  <w:abstractNum w:abstractNumId="3" w15:restartNumberingAfterBreak="0">
+    <w:nsid w:val="07447138"/>
+    <w:multiLevelType w:val="hybridMultilevel"/>
+    <w:tmpl w:val="5FACC9BA"/>
+    <w:lvl w:ilvl="0" w:tplc="04090009">
+      <w:start w:val="1"/>
+      <w:numFmt w:val="bullet"/>
+      <w:lvlText w:val=""/>
+      <w:lvlJc w:val="left"/>
+      <w:pPr>
+        <w:ind w:left="360" w:hanging="360"/>
+      </w:pPr>
+      <w:rPr>
+        <w:rFonts w:ascii="Wingdings" w:hAnsi="Wingdings" w:hint="default"/>
+      </w:rPr>
+    </w:lvl>
+    <w:lvl w:ilvl="1" w:tplc="04090003" w:tentative="1">
+      <w:start w:val="1"/>
+      <w:numFmt w:val="bullet"/>
+      <w:lvlText w:val="o"/>
+      <w:lvlJc w:val="left"/>
+      <w:pPr>
+        <w:ind w:left="1080" w:hanging="360"/>
+      </w:pPr>
+      <w:rPr>
+        <w:rFonts w:ascii="Courier New" w:hAnsi="Courier New" w:cs="Courier New" w:hint="default"/>
+      </w:rPr>
+    </w:lvl>
+    <w:lvl w:ilvl="2" w:tplc="04090005" w:tentative="1">
+      <w:start w:val="1"/>
+      <w:numFmt w:val="bullet"/>
+      <w:lvlText w:val=""/>
+      <w:lvlJc w:val="left"/>
+      <w:pPr>
+        <w:ind w:left="1800" w:hanging="360"/>
+      </w:pPr>
+      <w:rPr>
+        <w:rFonts w:ascii="Wingdings" w:hAnsi="Wingdings" w:hint="default"/>
+      </w:rPr>
+    </w:lvl>
+    <w:lvl w:ilvl="3" w:tplc="04090001" w:tentative="1">
+      <w:start w:val="1"/>
+      <w:numFmt w:val="bullet"/>
+      <w:lvlText w:val=""/>
+      <w:lvlJc w:val="left"/>
+      <w:pPr>
+        <w:ind w:left="2520" w:hanging="360"/>
+      </w:pPr>
+      <w:rPr>
+        <w:rFonts w:ascii="Symbol" w:hAnsi="Symbol" w:hint="default"/>
+      </w:rPr>
+    </w:lvl>
+    <w:lvl w:ilvl="4" w:tplc="04090003" w:tentative="1">
+      <w:start w:val="1"/>
+      <w:numFmt w:val="bullet"/>
+      <w:lvlText w:val="o"/>
+      <w:lvlJc w:val="left"/>
+      <w:pPr>
+        <w:ind w:left="3240" w:hanging="360"/>
+      </w:pPr>
+      <w:rPr>
+        <w:rFonts w:ascii="Courier New" w:hAnsi="Courier New" w:cs="Courier New" w:hint="default"/>
+      </w:rPr>
+    </w:lvl>
+    <w:lvl w:ilvl="5" w:tplc="04090005" w:tentative="1">
+      <w:start w:val="1"/>
+      <w:numFmt w:val="bullet"/>
+      <w:lvlText w:val=""/>
+      <w:lvlJc w:val="left"/>
+      <w:pPr>
+        <w:ind w:left="3960" w:hanging="360"/>
+      </w:pPr>
+      <w:rPr>
+        <w:rFonts w:ascii="Wingdings" w:hAnsi="Wingdings" w:hint="default"/>
+      </w:rPr>
+    </w:lvl>
+    <w:lvl w:ilvl="6" w:tplc="04090001" w:tentative="1">
+      <w:start w:val="1"/>
+      <w:numFmt w:val="bullet"/>
+      <w:lvlText w:val=""/>
+      <w:lvlJc w:val="left"/>
+      <w:pPr>
+        <w:ind w:left="4680" w:hanging="360"/>
+      </w:pPr>
+      <w:rPr>
+        <w:rFonts w:ascii="Symbol" w:hAnsi="Symbol" w:hint="default"/>
+      </w:rPr>
+    </w:lvl>
+    <w:lvl w:ilvl="7" w:tplc="04090003" w:tentative="1">
+      <w:start w:val="1"/>
+      <w:numFmt w:val="bullet"/>
+      <w:lvlText w:val="o"/>
+      <w:lvlJc w:val="left"/>
+      <w:pPr>
+        <w:ind w:left="5400" w:hanging="360"/>
+      </w:pPr>
+      <w:rPr>
+        <w:rFonts w:ascii="Courier New" w:hAnsi="Courier New" w:cs="Courier New" w:hint="default"/>
+      </w:rPr>
+    </w:lvl>
+    <w:lvl w:ilvl="8" w:tplc="04090005" w:tentative="1">
+      <w:start w:val="1"/>
+      <w:numFmt w:val="bullet"/>
+      <w:lvlText w:val=""/>
+      <w:lvlJc w:val="left"/>
+      <w:pPr>
+        <w:ind w:left="6120" w:hanging="360"/>
+      </w:pPr>
+      <w:rPr>
+        <w:rFonts w:ascii="Wingdings" w:hAnsi="Wingdings" w:hint="default"/>
+      </w:rPr>
+    </w:lvl>
+  </w:abstractNum>
+  <w:abstractNum w:abstractNumId="4" w15:restartNumberingAfterBreak="0">
+    <w:nsid w:val="1CDC6AAD"/>
+    <w:multiLevelType w:val="hybridMultilevel"/>
+    <w:tmpl w:val="82FEEDC0"/>
+    <w:lvl w:ilvl="0" w:tplc="04090009">
+      <w:start w:val="1"/>
+      <w:numFmt w:val="bullet"/>
+      <w:lvlText w:val=""/>
+      <w:lvlJc w:val="left"/>
+      <w:pPr>
+        <w:ind w:left="360" w:hanging="360"/>
+      </w:pPr>
+      <w:rPr>
+        <w:rFonts w:ascii="Wingdings" w:hAnsi="Wingdings" w:hint="default"/>
+        <w:color w:val="auto"/>
+      </w:rPr>
+    </w:lvl>
+    <w:lvl w:ilvl="1" w:tplc="04090003" w:tentative="1">
+      <w:start w:val="1"/>
+      <w:numFmt w:val="bullet"/>
+      <w:lvlText w:val="o"/>
+      <w:lvlJc w:val="left"/>
+      <w:pPr>
+        <w:ind w:left="1080" w:hanging="360"/>
+      </w:pPr>
+      <w:rPr>
+        <w:rFonts w:ascii="Courier New" w:hAnsi="Courier New" w:cs="Courier New" w:hint="default"/>
+      </w:rPr>
+    </w:lvl>
+    <w:lvl w:ilvl="2" w:tplc="04090005" w:tentative="1">
+      <w:start w:val="1"/>
+      <w:numFmt w:val="bullet"/>
+      <w:lvlText w:val=""/>
+      <w:lvlJc w:val="left"/>
+      <w:pPr>
+        <w:ind w:left="1800" w:hanging="360"/>
+      </w:pPr>
+      <w:rPr>
+        <w:rFonts w:ascii="Wingdings" w:hAnsi="Wingdings" w:hint="default"/>
+      </w:rPr>
+    </w:lvl>
+    <w:lvl w:ilvl="3" w:tplc="04090001" w:tentative="1">
+      <w:start w:val="1"/>
+      <w:numFmt w:val="bullet"/>
+      <w:lvlText w:val=""/>
+      <w:lvlJc w:val="left"/>
+      <w:pPr>
+        <w:ind w:left="2520" w:hanging="360"/>
+      </w:pPr>
+      <w:rPr>
+        <w:rFonts w:ascii="Symbol" w:hAnsi="Symbol" w:hint="default"/>
+      </w:rPr>
+    </w:lvl>
+    <w:lvl w:ilvl="4" w:tplc="04090003" w:tentative="1">
+      <w:start w:val="1"/>
+      <w:numFmt w:val="bullet"/>
+      <w:lvlText w:val="o"/>
+      <w:lvlJc w:val="left"/>
+      <w:pPr>
+        <w:ind w:left="3240" w:hanging="360"/>
+      </w:pPr>
+      <w:rPr>
+        <w:rFonts w:ascii="Courier New" w:hAnsi="Courier New" w:cs="Courier New" w:hint="default"/>
+      </w:rPr>
+    </w:lvl>
+    <w:lvl w:ilvl="5" w:tplc="04090005" w:tentative="1">
+      <w:start w:val="1"/>
+      <w:numFmt w:val="bullet"/>
+      <w:lvlText w:val=""/>
+      <w:lvlJc w:val="left"/>
+      <w:pPr>
+        <w:ind w:left="3960" w:hanging="360"/>
+      </w:pPr>
+      <w:rPr>
+        <w:rFonts w:ascii="Wingdings" w:hAnsi="Wingdings" w:hint="default"/>
+      </w:rPr>
+    </w:lvl>
+    <w:lvl w:ilvl="6" w:tplc="04090001" w:tentative="1">
+      <w:start w:val="1"/>
+      <w:numFmt w:val="bullet"/>
+      <w:lvlText w:val=""/>
+      <w:lvlJc w:val="left"/>
+      <w:pPr>
+        <w:ind w:left="4680" w:hanging="360"/>
+      </w:pPr>
+      <w:rPr>
+        <w:rFonts w:ascii="Symbol" w:hAnsi="Symbol" w:hint="default"/>
+      </w:rPr>
+    </w:lvl>
+    <w:lvl w:ilvl="7" w:tplc="04090003" w:tentative="1">
+      <w:start w:val="1"/>
+      <w:numFmt w:val="bullet"/>
+      <w:lvlText w:val="o"/>
+      <w:lvlJc w:val="left"/>
+      <w:pPr>
+        <w:ind w:left="5400" w:hanging="360"/>
+      </w:pPr>
+      <w:rPr>
+        <w:rFonts w:ascii="Courier New" w:hAnsi="Courier New" w:cs="Courier New" w:hint="default"/>
+      </w:rPr>
+    </w:lvl>
+    <w:lvl w:ilvl="8" w:tplc="04090005" w:tentative="1">
+      <w:start w:val="1"/>
+      <w:numFmt w:val="bullet"/>
+      <w:lvlText w:val=""/>
+      <w:lvlJc w:val="left"/>
+      <w:pPr>
+        <w:ind w:left="6120" w:hanging="360"/>
+      </w:pPr>
+      <w:rPr>
+        <w:rFonts w:ascii="Wingdings" w:hAnsi="Wingdings" w:hint="default"/>
+      </w:rPr>
+    </w:lvl>
+  </w:abstractNum>
+  <w:abstractNum w:abstractNumId="5" w15:restartNumberingAfterBreak="0">
+    <w:nsid w:val="28822E2C"/>
+    <w:multiLevelType w:val="hybridMultilevel"/>
+    <w:tmpl w:val="FAE24F48"/>
+    <w:lvl w:ilvl="0" w:tplc="04090009">
+      <w:start w:val="1"/>
+      <w:numFmt w:val="bullet"/>
+      <w:lvlText w:val=""/>
+      <w:lvlJc w:val="left"/>
+      <w:pPr>
+        <w:ind w:left="360" w:hanging="360"/>
+      </w:pPr>
+      <w:rPr>
+        <w:rFonts w:ascii="Wingdings" w:hAnsi="Wingdings" w:hint="default"/>
+        <w:color w:val="auto"/>
+      </w:rPr>
+    </w:lvl>
+    <w:lvl w:ilvl="1" w:tplc="04090003" w:tentative="1">
+      <w:start w:val="1"/>
+      <w:numFmt w:val="bullet"/>
+      <w:lvlText w:val="o"/>
+      <w:lvlJc w:val="left"/>
+      <w:pPr>
+        <w:ind w:left="1080" w:hanging="360"/>
+      </w:pPr>
+      <w:rPr>
+        <w:rFonts w:ascii="Courier New" w:hAnsi="Courier New" w:cs="Courier New" w:hint="default"/>
+      </w:rPr>
+    </w:lvl>
+    <w:lvl w:ilvl="2" w:tplc="04090005" w:tentative="1">
+      <w:start w:val="1"/>
+      <w:numFmt w:val="bullet"/>
+      <w:lvlText w:val=""/>
+      <w:lvlJc w:val="left"/>
+      <w:pPr>
+        <w:ind w:left="1800" w:hanging="360"/>
+      </w:pPr>
+      <w:rPr>
+        <w:rFonts w:ascii="Wingdings" w:hAnsi="Wingdings" w:hint="default"/>
+      </w:rPr>
+    </w:lvl>
+    <w:lvl w:ilvl="3" w:tplc="04090001" w:tentative="1">
+      <w:start w:val="1"/>
+      <w:numFmt w:val="bullet"/>
+      <w:lvlText w:val=""/>
+      <w:lvlJc w:val="left"/>
+      <w:pPr>
+        <w:ind w:left="2520" w:hanging="360"/>
+      </w:pPr>
+      <w:rPr>
+        <w:rFonts w:ascii="Symbol" w:hAnsi="Symbol" w:hint="default"/>
+      </w:rPr>
+    </w:lvl>
+    <w:lvl w:ilvl="4" w:tplc="04090003" w:tentative="1">
+      <w:start w:val="1"/>
+      <w:numFmt w:val="bullet"/>
+      <w:lvlText w:val="o"/>
+      <w:lvlJc w:val="left"/>
+      <w:pPr>
+        <w:ind w:left="3240" w:hanging="360"/>
+      </w:pPr>
+      <w:rPr>
+        <w:rFonts w:ascii="Courier New" w:hAnsi="Courier New" w:cs="Courier New" w:hint="default"/>
+      </w:rPr>
+    </w:lvl>
+    <w:lvl w:ilvl="5" w:tplc="04090005" w:tentative="1">
+      <w:start w:val="1"/>
+      <w:numFmt w:val="bullet"/>
+      <w:lvlText w:val=""/>
+      <w:lvlJc w:val="left"/>
+      <w:pPr>
+        <w:ind w:left="3960" w:hanging="360"/>
+      </w:pPr>
+      <w:rPr>
+        <w:rFonts w:ascii="Wingdings" w:hAnsi="Wingdings" w:hint="default"/>
+      </w:rPr>
+    </w:lvl>
+    <w:lvl w:ilvl="6" w:tplc="04090001" w:tentative="1">
+      <w:start w:val="1"/>
+      <w:numFmt w:val="bullet"/>
+      <w:lvlText w:val=""/>
+      <w:lvlJc w:val="left"/>
+      <w:pPr>
+        <w:ind w:left="4680" w:hanging="360"/>
+      </w:pPr>
+      <w:rPr>
+        <w:rFonts w:ascii="Symbol" w:hAnsi="Symbol" w:hint="default"/>
+      </w:rPr>
+    </w:lvl>
+    <w:lvl w:ilvl="7" w:tplc="04090003" w:tentative="1">
+      <w:start w:val="1"/>
+      <w:numFmt w:val="bullet"/>
+      <w:lvlText w:val="o"/>
+      <w:lvlJc w:val="left"/>
+      <w:pPr>
+        <w:ind w:left="5400" w:hanging="360"/>
+      </w:pPr>
+      <w:rPr>
+        <w:rFonts w:ascii="Courier New" w:hAnsi="Courier New" w:cs="Courier New" w:hint="default"/>
+      </w:rPr>
+    </w:lvl>
+    <w:lvl w:ilvl="8" w:tplc="04090005" w:tentative="1">
+      <w:start w:val="1"/>
+      <w:numFmt w:val="bullet"/>
+      <w:lvlText w:val=""/>
+      <w:lvlJc w:val="left"/>
+      <w:pPr>
+        <w:ind w:left="6120" w:hanging="360"/>
+      </w:pPr>
+      <w:rPr>
+        <w:rFonts w:ascii="Wingdings" w:hAnsi="Wingdings" w:hint="default"/>
+      </w:rPr>
+    </w:lvl>
+  </w:abstractNum>
+  <w:abstractNum w:abstractNumId="6" w15:restartNumberingAfterBreak="0">
     <w:nsid w:val="2ABD4378"/>
     <w:multiLevelType w:val="hybridMultilevel"/>
     <w:tmpl w:val="A60CA4F2"/>
@@ -5082,7 +5762,7 @@
       </w:rPr>
     </w:lvl>
   </w:abstractNum>
-  <w:abstractNum w:abstractNumId="1" w15:restartNumberingAfterBreak="0">
+  <w:abstractNum w:abstractNumId="7" w15:restartNumberingAfterBreak="0">
     <w:nsid w:val="30B83209"/>
     <w:multiLevelType w:val="hybridMultilevel"/>
     <w:tmpl w:val="5FC43C0A"/>
@@ -5197,7 +5877,121 @@
       </w:rPr>
     </w:lvl>
   </w:abstractNum>
-  <w:abstractNum w:abstractNumId="2" w15:restartNumberingAfterBreak="0">
+  <w:abstractNum w:abstractNumId="8" w15:restartNumberingAfterBreak="0">
+    <w:nsid w:val="37CB2F71"/>
+    <w:multiLevelType w:val="hybridMultilevel"/>
+    <w:tmpl w:val="6674CB9C"/>
+    <w:lvl w:ilvl="0" w:tplc="04090009">
+      <w:start w:val="1"/>
+      <w:numFmt w:val="bullet"/>
+      <w:lvlText w:val=""/>
+      <w:lvlJc w:val="left"/>
+      <w:pPr>
+        <w:ind w:left="360" w:hanging="360"/>
+      </w:pPr>
+      <w:rPr>
+        <w:rFonts w:ascii="Wingdings" w:hAnsi="Wingdings" w:hint="default"/>
+        <w:color w:val="auto"/>
+      </w:rPr>
+    </w:lvl>
+    <w:lvl w:ilvl="1" w:tplc="04090003" w:tentative="1">
+      <w:start w:val="1"/>
+      <w:numFmt w:val="bullet"/>
+      <w:lvlText w:val="o"/>
+      <w:lvlJc w:val="left"/>
+      <w:pPr>
+        <w:ind w:left="1080" w:hanging="360"/>
+      </w:pPr>
+      <w:rPr>
+        <w:rFonts w:ascii="Courier New" w:hAnsi="Courier New" w:cs="Courier New" w:hint="default"/>
+      </w:rPr>
+    </w:lvl>
+    <w:lvl w:ilvl="2" w:tplc="04090005" w:tentative="1">
+      <w:start w:val="1"/>
+      <w:numFmt w:val="bullet"/>
+      <w:lvlText w:val=""/>
+      <w:lvlJc w:val="left"/>
+      <w:pPr>
+        <w:ind w:left="1800" w:hanging="360"/>
+      </w:pPr>
+      <w:rPr>
+        <w:rFonts w:ascii="Wingdings" w:hAnsi="Wingdings" w:hint="default"/>
+      </w:rPr>
+    </w:lvl>
+    <w:lvl w:ilvl="3" w:tplc="04090001" w:tentative="1">
+      <w:start w:val="1"/>
+      <w:numFmt w:val="bullet"/>
+      <w:lvlText w:val=""/>
+      <w:lvlJc w:val="left"/>
+      <w:pPr>
+        <w:ind w:left="2520" w:hanging="360"/>
+      </w:pPr>
+      <w:rPr>
+        <w:rFonts w:ascii="Symbol" w:hAnsi="Symbol" w:hint="default"/>
+      </w:rPr>
+    </w:lvl>
+    <w:lvl w:ilvl="4" w:tplc="04090003" w:tentative="1">
+      <w:start w:val="1"/>
+      <w:numFmt w:val="bullet"/>
+      <w:lvlText w:val="o"/>
+      <w:lvlJc w:val="left"/>
+      <w:pPr>
+        <w:ind w:left="3240" w:hanging="360"/>
+      </w:pPr>
+      <w:rPr>
+        <w:rFonts w:ascii="Courier New" w:hAnsi="Courier New" w:cs="Courier New" w:hint="default"/>
+      </w:rPr>
+    </w:lvl>
+    <w:lvl w:ilvl="5" w:tplc="04090005" w:tentative="1">
+      <w:start w:val="1"/>
+      <w:numFmt w:val="bullet"/>
+      <w:lvlText w:val=""/>
+      <w:lvlJc w:val="left"/>
+      <w:pPr>
+        <w:ind w:left="3960" w:hanging="360"/>
+      </w:pPr>
+      <w:rPr>
+        <w:rFonts w:ascii="Wingdings" w:hAnsi="Wingdings" w:hint="default"/>
+      </w:rPr>
+    </w:lvl>
+    <w:lvl w:ilvl="6" w:tplc="04090001" w:tentative="1">
+      <w:start w:val="1"/>
+      <w:numFmt w:val="bullet"/>
+      <w:lvlText w:val=""/>
+      <w:lvlJc w:val="left"/>
+      <w:pPr>
+        <w:ind w:left="4680" w:hanging="360"/>
+      </w:pPr>
+      <w:rPr>
+        <w:rFonts w:ascii="Symbol" w:hAnsi="Symbol" w:hint="default"/>
+      </w:rPr>
+    </w:lvl>
+    <w:lvl w:ilvl="7" w:tplc="04090003" w:tentative="1">
+      <w:start w:val="1"/>
+      <w:numFmt w:val="bullet"/>
+      <w:lvlText w:val="o"/>
+      <w:lvlJc w:val="left"/>
+      <w:pPr>
+        <w:ind w:left="5400" w:hanging="360"/>
+      </w:pPr>
+      <w:rPr>
+        <w:rFonts w:ascii="Courier New" w:hAnsi="Courier New" w:cs="Courier New" w:hint="default"/>
+      </w:rPr>
+    </w:lvl>
+    <w:lvl w:ilvl="8" w:tplc="04090005" w:tentative="1">
+      <w:start w:val="1"/>
+      <w:numFmt w:val="bullet"/>
+      <w:lvlText w:val=""/>
+      <w:lvlJc w:val="left"/>
+      <w:pPr>
+        <w:ind w:left="6120" w:hanging="360"/>
+      </w:pPr>
+      <w:rPr>
+        <w:rFonts w:ascii="Wingdings" w:hAnsi="Wingdings" w:hint="default"/>
+      </w:rPr>
+    </w:lvl>
+  </w:abstractNum>
+  <w:abstractNum w:abstractNumId="9" w15:restartNumberingAfterBreak="0">
     <w:nsid w:val="3B3A4FAC"/>
     <w:multiLevelType w:val="hybridMultilevel"/>
     <w:tmpl w:val="8888561E"/>
@@ -5310,7 +6104,235 @@
       </w:rPr>
     </w:lvl>
   </w:abstractNum>
-  <w:abstractNum w:abstractNumId="3" w15:restartNumberingAfterBreak="0">
+  <w:abstractNum w:abstractNumId="10" w15:restartNumberingAfterBreak="0">
+    <w:nsid w:val="3F655121"/>
+    <w:multiLevelType w:val="hybridMultilevel"/>
+    <w:tmpl w:val="2FAE7F70"/>
+    <w:lvl w:ilvl="0" w:tplc="04090009">
+      <w:start w:val="1"/>
+      <w:numFmt w:val="bullet"/>
+      <w:lvlText w:val=""/>
+      <w:lvlJc w:val="left"/>
+      <w:pPr>
+        <w:ind w:left="360" w:hanging="360"/>
+      </w:pPr>
+      <w:rPr>
+        <w:rFonts w:ascii="Wingdings" w:hAnsi="Wingdings" w:hint="default"/>
+        <w:color w:val="auto"/>
+      </w:rPr>
+    </w:lvl>
+    <w:lvl w:ilvl="1" w:tplc="04090003" w:tentative="1">
+      <w:start w:val="1"/>
+      <w:numFmt w:val="bullet"/>
+      <w:lvlText w:val="o"/>
+      <w:lvlJc w:val="left"/>
+      <w:pPr>
+        <w:ind w:left="1080" w:hanging="360"/>
+      </w:pPr>
+      <w:rPr>
+        <w:rFonts w:ascii="Courier New" w:hAnsi="Courier New" w:cs="Courier New" w:hint="default"/>
+      </w:rPr>
+    </w:lvl>
+    <w:lvl w:ilvl="2" w:tplc="04090005" w:tentative="1">
+      <w:start w:val="1"/>
+      <w:numFmt w:val="bullet"/>
+      <w:lvlText w:val=""/>
+      <w:lvlJc w:val="left"/>
+      <w:pPr>
+        <w:ind w:left="1800" w:hanging="360"/>
+      </w:pPr>
+      <w:rPr>
+        <w:rFonts w:ascii="Wingdings" w:hAnsi="Wingdings" w:hint="default"/>
+      </w:rPr>
+    </w:lvl>
+    <w:lvl w:ilvl="3" w:tplc="04090001" w:tentative="1">
+      <w:start w:val="1"/>
+      <w:numFmt w:val="bullet"/>
+      <w:lvlText w:val=""/>
+      <w:lvlJc w:val="left"/>
+      <w:pPr>
+        <w:ind w:left="2520" w:hanging="360"/>
+      </w:pPr>
+      <w:rPr>
+        <w:rFonts w:ascii="Symbol" w:hAnsi="Symbol" w:hint="default"/>
+      </w:rPr>
+    </w:lvl>
+    <w:lvl w:ilvl="4" w:tplc="04090003" w:tentative="1">
+      <w:start w:val="1"/>
+      <w:numFmt w:val="bullet"/>
+      <w:lvlText w:val="o"/>
+      <w:lvlJc w:val="left"/>
+      <w:pPr>
+        <w:ind w:left="3240" w:hanging="360"/>
+      </w:pPr>
+      <w:rPr>
+        <w:rFonts w:ascii="Courier New" w:hAnsi="Courier New" w:cs="Courier New" w:hint="default"/>
+      </w:rPr>
+    </w:lvl>
+    <w:lvl w:ilvl="5" w:tplc="04090005" w:tentative="1">
+      <w:start w:val="1"/>
+      <w:numFmt w:val="bullet"/>
+      <w:lvlText w:val=""/>
+      <w:lvlJc w:val="left"/>
+      <w:pPr>
+        <w:ind w:left="3960" w:hanging="360"/>
+      </w:pPr>
+      <w:rPr>
+        <w:rFonts w:ascii="Wingdings" w:hAnsi="Wingdings" w:hint="default"/>
+      </w:rPr>
+    </w:lvl>
+    <w:lvl w:ilvl="6" w:tplc="04090001" w:tentative="1">
+      <w:start w:val="1"/>
+      <w:numFmt w:val="bullet"/>
+      <w:lvlText w:val=""/>
+      <w:lvlJc w:val="left"/>
+      <w:pPr>
+        <w:ind w:left="4680" w:hanging="360"/>
+      </w:pPr>
+      <w:rPr>
+        <w:rFonts w:ascii="Symbol" w:hAnsi="Symbol" w:hint="default"/>
+      </w:rPr>
+    </w:lvl>
+    <w:lvl w:ilvl="7" w:tplc="04090003" w:tentative="1">
+      <w:start w:val="1"/>
+      <w:numFmt w:val="bullet"/>
+      <w:lvlText w:val="o"/>
+      <w:lvlJc w:val="left"/>
+      <w:pPr>
+        <w:ind w:left="5400" w:hanging="360"/>
+      </w:pPr>
+      <w:rPr>
+        <w:rFonts w:ascii="Courier New" w:hAnsi="Courier New" w:cs="Courier New" w:hint="default"/>
+      </w:rPr>
+    </w:lvl>
+    <w:lvl w:ilvl="8" w:tplc="04090005" w:tentative="1">
+      <w:start w:val="1"/>
+      <w:numFmt w:val="bullet"/>
+      <w:lvlText w:val=""/>
+      <w:lvlJc w:val="left"/>
+      <w:pPr>
+        <w:ind w:left="6120" w:hanging="360"/>
+      </w:pPr>
+      <w:rPr>
+        <w:rFonts w:ascii="Wingdings" w:hAnsi="Wingdings" w:hint="default"/>
+      </w:rPr>
+    </w:lvl>
+  </w:abstractNum>
+  <w:abstractNum w:abstractNumId="11" w15:restartNumberingAfterBreak="0">
+    <w:nsid w:val="45E225FB"/>
+    <w:multiLevelType w:val="hybridMultilevel"/>
+    <w:tmpl w:val="927046CA"/>
+    <w:lvl w:ilvl="0" w:tplc="04090009">
+      <w:start w:val="1"/>
+      <w:numFmt w:val="bullet"/>
+      <w:lvlText w:val=""/>
+      <w:lvlJc w:val="left"/>
+      <w:pPr>
+        <w:ind w:left="360" w:hanging="360"/>
+      </w:pPr>
+      <w:rPr>
+        <w:rFonts w:ascii="Wingdings" w:hAnsi="Wingdings" w:hint="default"/>
+        <w:color w:val="auto"/>
+      </w:rPr>
+    </w:lvl>
+    <w:lvl w:ilvl="1" w:tplc="433E2480">
+      <w:start w:val="2"/>
+      <w:numFmt w:val="bullet"/>
+      <w:lvlText w:val="•"/>
+      <w:lvlJc w:val="left"/>
+      <w:pPr>
+        <w:ind w:left="1080" w:hanging="360"/>
+      </w:pPr>
+      <w:rPr>
+        <w:rFonts w:ascii="Calibri" w:eastAsiaTheme="minorHAnsi" w:hAnsi="Calibri" w:cs="Tahoma" w:hint="default"/>
+      </w:rPr>
+    </w:lvl>
+    <w:lvl w:ilvl="2" w:tplc="04090005" w:tentative="1">
+      <w:start w:val="1"/>
+      <w:numFmt w:val="bullet"/>
+      <w:lvlText w:val=""/>
+      <w:lvlJc w:val="left"/>
+      <w:pPr>
+        <w:ind w:left="1800" w:hanging="360"/>
+      </w:pPr>
+      <w:rPr>
+        <w:rFonts w:ascii="Wingdings" w:hAnsi="Wingdings" w:hint="default"/>
+      </w:rPr>
+    </w:lvl>
+    <w:lvl w:ilvl="3" w:tplc="04090001" w:tentative="1">
+      <w:start w:val="1"/>
+      <w:numFmt w:val="bullet"/>
+      <w:lvlText w:val=""/>
+      <w:lvlJc w:val="left"/>
+      <w:pPr>
+        <w:ind w:left="2520" w:hanging="360"/>
+      </w:pPr>
+      <w:rPr>
+        <w:rFonts w:ascii="Symbol" w:hAnsi="Symbol" w:hint="default"/>
+      </w:rPr>
+    </w:lvl>
+    <w:lvl w:ilvl="4" w:tplc="04090003" w:tentative="1">
+      <w:start w:val="1"/>
+      <w:numFmt w:val="bullet"/>
+      <w:lvlText w:val="o"/>
+      <w:lvlJc w:val="left"/>
+      <w:pPr>
+        <w:ind w:left="3240" w:hanging="360"/>
+      </w:pPr>
+      <w:rPr>
+        <w:rFonts w:ascii="Courier New" w:hAnsi="Courier New" w:cs="Courier New" w:hint="default"/>
+      </w:rPr>
+    </w:lvl>
+    <w:lvl w:ilvl="5" w:tplc="04090005" w:tentative="1">
+      <w:start w:val="1"/>
+      <w:numFmt w:val="bullet"/>
+      <w:lvlText w:val=""/>
+      <w:lvlJc w:val="left"/>
+      <w:pPr>
+        <w:ind w:left="3960" w:hanging="360"/>
+      </w:pPr>
+      <w:rPr>
+        <w:rFonts w:ascii="Wingdings" w:hAnsi="Wingdings" w:hint="default"/>
+      </w:rPr>
+    </w:lvl>
+    <w:lvl w:ilvl="6" w:tplc="04090001" w:tentative="1">
+      <w:start w:val="1"/>
+      <w:numFmt w:val="bullet"/>
+      <w:lvlText w:val=""/>
+      <w:lvlJc w:val="left"/>
+      <w:pPr>
+        <w:ind w:left="4680" w:hanging="360"/>
+      </w:pPr>
+      <w:rPr>
+        <w:rFonts w:ascii="Symbol" w:hAnsi="Symbol" w:hint="default"/>
+      </w:rPr>
+    </w:lvl>
+    <w:lvl w:ilvl="7" w:tplc="04090003" w:tentative="1">
+      <w:start w:val="1"/>
+      <w:numFmt w:val="bullet"/>
+      <w:lvlText w:val="o"/>
+      <w:lvlJc w:val="left"/>
+      <w:pPr>
+        <w:ind w:left="5400" w:hanging="360"/>
+      </w:pPr>
+      <w:rPr>
+        <w:rFonts w:ascii="Courier New" w:hAnsi="Courier New" w:cs="Courier New" w:hint="default"/>
+      </w:rPr>
+    </w:lvl>
+    <w:lvl w:ilvl="8" w:tplc="04090005" w:tentative="1">
+      <w:start w:val="1"/>
+      <w:numFmt w:val="bullet"/>
+      <w:lvlText w:val=""/>
+      <w:lvlJc w:val="left"/>
+      <w:pPr>
+        <w:ind w:left="6120" w:hanging="360"/>
+      </w:pPr>
+      <w:rPr>
+        <w:rFonts w:ascii="Wingdings" w:hAnsi="Wingdings" w:hint="default"/>
+      </w:rPr>
+    </w:lvl>
+  </w:abstractNum>
+  <w:abstractNum w:abstractNumId="12" w15:restartNumberingAfterBreak="0">
     <w:nsid w:val="472B76FF"/>
     <w:multiLevelType w:val="hybridMultilevel"/>
     <w:tmpl w:val="B4BE8D2E"/>
@@ -5424,7 +6446,7 @@
       </w:rPr>
     </w:lvl>
   </w:abstractNum>
-  <w:abstractNum w:abstractNumId="4" w15:restartNumberingAfterBreak="0">
+  <w:abstractNum w:abstractNumId="13" w15:restartNumberingAfterBreak="0">
     <w:nsid w:val="4D921E8B"/>
     <w:multiLevelType w:val="hybridMultilevel"/>
     <w:tmpl w:val="CA1E5C3E"/>
@@ -5537,7 +6559,7 @@
       </w:rPr>
     </w:lvl>
   </w:abstractNum>
-  <w:abstractNum w:abstractNumId="5" w15:restartNumberingAfterBreak="0">
+  <w:abstractNum w:abstractNumId="14" w15:restartNumberingAfterBreak="0">
     <w:nsid w:val="58C66B3B"/>
     <w:multiLevelType w:val="multilevel"/>
     <w:tmpl w:val="5FC43C0A"/>
@@ -5652,7 +6674,7 @@
       </w:rPr>
     </w:lvl>
   </w:abstractNum>
-  <w:abstractNum w:abstractNumId="6" w15:restartNumberingAfterBreak="0">
+  <w:abstractNum w:abstractNumId="15" w15:restartNumberingAfterBreak="0">
     <w:nsid w:val="5B5B739A"/>
     <w:multiLevelType w:val="hybridMultilevel"/>
     <w:tmpl w:val="6E367B62"/>
@@ -5766,7 +6788,235 @@
       </w:rPr>
     </w:lvl>
   </w:abstractNum>
-  <w:abstractNum w:abstractNumId="7" w15:restartNumberingAfterBreak="0">
+  <w:abstractNum w:abstractNumId="16" w15:restartNumberingAfterBreak="0">
+    <w:nsid w:val="65D74598"/>
+    <w:multiLevelType w:val="hybridMultilevel"/>
+    <w:tmpl w:val="4830E91C"/>
+    <w:lvl w:ilvl="0" w:tplc="04090009">
+      <w:start w:val="1"/>
+      <w:numFmt w:val="bullet"/>
+      <w:lvlText w:val=""/>
+      <w:lvlJc w:val="left"/>
+      <w:pPr>
+        <w:ind w:left="360" w:hanging="360"/>
+      </w:pPr>
+      <w:rPr>
+        <w:rFonts w:ascii="Wingdings" w:hAnsi="Wingdings" w:hint="default"/>
+        <w:color w:val="auto"/>
+      </w:rPr>
+    </w:lvl>
+    <w:lvl w:ilvl="1" w:tplc="04090003" w:tentative="1">
+      <w:start w:val="1"/>
+      <w:numFmt w:val="bullet"/>
+      <w:lvlText w:val="o"/>
+      <w:lvlJc w:val="left"/>
+      <w:pPr>
+        <w:ind w:left="1080" w:hanging="360"/>
+      </w:pPr>
+      <w:rPr>
+        <w:rFonts w:ascii="Courier New" w:hAnsi="Courier New" w:cs="Courier New" w:hint="default"/>
+      </w:rPr>
+    </w:lvl>
+    <w:lvl w:ilvl="2" w:tplc="04090005" w:tentative="1">
+      <w:start w:val="1"/>
+      <w:numFmt w:val="bullet"/>
+      <w:lvlText w:val=""/>
+      <w:lvlJc w:val="left"/>
+      <w:pPr>
+        <w:ind w:left="1800" w:hanging="360"/>
+      </w:pPr>
+      <w:rPr>
+        <w:rFonts w:ascii="Wingdings" w:hAnsi="Wingdings" w:hint="default"/>
+      </w:rPr>
+    </w:lvl>
+    <w:lvl w:ilvl="3" w:tplc="04090001" w:tentative="1">
+      <w:start w:val="1"/>
+      <w:numFmt w:val="bullet"/>
+      <w:lvlText w:val=""/>
+      <w:lvlJc w:val="left"/>
+      <w:pPr>
+        <w:ind w:left="2520" w:hanging="360"/>
+      </w:pPr>
+      <w:rPr>
+        <w:rFonts w:ascii="Symbol" w:hAnsi="Symbol" w:hint="default"/>
+      </w:rPr>
+    </w:lvl>
+    <w:lvl w:ilvl="4" w:tplc="04090003" w:tentative="1">
+      <w:start w:val="1"/>
+      <w:numFmt w:val="bullet"/>
+      <w:lvlText w:val="o"/>
+      <w:lvlJc w:val="left"/>
+      <w:pPr>
+        <w:ind w:left="3240" w:hanging="360"/>
+      </w:pPr>
+      <w:rPr>
+        <w:rFonts w:ascii="Courier New" w:hAnsi="Courier New" w:cs="Courier New" w:hint="default"/>
+      </w:rPr>
+    </w:lvl>
+    <w:lvl w:ilvl="5" w:tplc="04090005" w:tentative="1">
+      <w:start w:val="1"/>
+      <w:numFmt w:val="bullet"/>
+      <w:lvlText w:val=""/>
+      <w:lvlJc w:val="left"/>
+      <w:pPr>
+        <w:ind w:left="3960" w:hanging="360"/>
+      </w:pPr>
+      <w:rPr>
+        <w:rFonts w:ascii="Wingdings" w:hAnsi="Wingdings" w:hint="default"/>
+      </w:rPr>
+    </w:lvl>
+    <w:lvl w:ilvl="6" w:tplc="04090001" w:tentative="1">
+      <w:start w:val="1"/>
+      <w:numFmt w:val="bullet"/>
+      <w:lvlText w:val=""/>
+      <w:lvlJc w:val="left"/>
+      <w:pPr>
+        <w:ind w:left="4680" w:hanging="360"/>
+      </w:pPr>
+      <w:rPr>
+        <w:rFonts w:ascii="Symbol" w:hAnsi="Symbol" w:hint="default"/>
+      </w:rPr>
+    </w:lvl>
+    <w:lvl w:ilvl="7" w:tplc="04090003" w:tentative="1">
+      <w:start w:val="1"/>
+      <w:numFmt w:val="bullet"/>
+      <w:lvlText w:val="o"/>
+      <w:lvlJc w:val="left"/>
+      <w:pPr>
+        <w:ind w:left="5400" w:hanging="360"/>
+      </w:pPr>
+      <w:rPr>
+        <w:rFonts w:ascii="Courier New" w:hAnsi="Courier New" w:cs="Courier New" w:hint="default"/>
+      </w:rPr>
+    </w:lvl>
+    <w:lvl w:ilvl="8" w:tplc="04090005" w:tentative="1">
+      <w:start w:val="1"/>
+      <w:numFmt w:val="bullet"/>
+      <w:lvlText w:val=""/>
+      <w:lvlJc w:val="left"/>
+      <w:pPr>
+        <w:ind w:left="6120" w:hanging="360"/>
+      </w:pPr>
+      <w:rPr>
+        <w:rFonts w:ascii="Wingdings" w:hAnsi="Wingdings" w:hint="default"/>
+      </w:rPr>
+    </w:lvl>
+  </w:abstractNum>
+  <w:abstractNum w:abstractNumId="17" w15:restartNumberingAfterBreak="0">
+    <w:nsid w:val="69AD679E"/>
+    <w:multiLevelType w:val="hybridMultilevel"/>
+    <w:tmpl w:val="BB842A40"/>
+    <w:lvl w:ilvl="0" w:tplc="04090009">
+      <w:start w:val="1"/>
+      <w:numFmt w:val="bullet"/>
+      <w:lvlText w:val=""/>
+      <w:lvlJc w:val="left"/>
+      <w:pPr>
+        <w:ind w:left="360" w:hanging="360"/>
+      </w:pPr>
+      <w:rPr>
+        <w:rFonts w:ascii="Wingdings" w:hAnsi="Wingdings" w:hint="default"/>
+        <w:color w:val="auto"/>
+      </w:rPr>
+    </w:lvl>
+    <w:lvl w:ilvl="1" w:tplc="04090003" w:tentative="1">
+      <w:start w:val="1"/>
+      <w:numFmt w:val="bullet"/>
+      <w:lvlText w:val="o"/>
+      <w:lvlJc w:val="left"/>
+      <w:pPr>
+        <w:ind w:left="1080" w:hanging="360"/>
+      </w:pPr>
+      <w:rPr>
+        <w:rFonts w:ascii="Courier New" w:hAnsi="Courier New" w:cs="Courier New" w:hint="default"/>
+      </w:rPr>
+    </w:lvl>
+    <w:lvl w:ilvl="2" w:tplc="04090005" w:tentative="1">
+      <w:start w:val="1"/>
+      <w:numFmt w:val="bullet"/>
+      <w:lvlText w:val=""/>
+      <w:lvlJc w:val="left"/>
+      <w:pPr>
+        <w:ind w:left="1800" w:hanging="360"/>
+      </w:pPr>
+      <w:rPr>
+        <w:rFonts w:ascii="Wingdings" w:hAnsi="Wingdings" w:hint="default"/>
+      </w:rPr>
+    </w:lvl>
+    <w:lvl w:ilvl="3" w:tplc="04090001" w:tentative="1">
+      <w:start w:val="1"/>
+      <w:numFmt w:val="bullet"/>
+      <w:lvlText w:val=""/>
+      <w:lvlJc w:val="left"/>
+      <w:pPr>
+        <w:ind w:left="2520" w:hanging="360"/>
+      </w:pPr>
+      <w:rPr>
+        <w:rFonts w:ascii="Symbol" w:hAnsi="Symbol" w:hint="default"/>
+      </w:rPr>
+    </w:lvl>
+    <w:lvl w:ilvl="4" w:tplc="04090003" w:tentative="1">
+      <w:start w:val="1"/>
+      <w:numFmt w:val="bullet"/>
+      <w:lvlText w:val="o"/>
+      <w:lvlJc w:val="left"/>
+      <w:pPr>
+        <w:ind w:left="3240" w:hanging="360"/>
+      </w:pPr>
+      <w:rPr>
+        <w:rFonts w:ascii="Courier New" w:hAnsi="Courier New" w:cs="Courier New" w:hint="default"/>
+      </w:rPr>
+    </w:lvl>
+    <w:lvl w:ilvl="5" w:tplc="04090005" w:tentative="1">
+      <w:start w:val="1"/>
+      <w:numFmt w:val="bullet"/>
+      <w:lvlText w:val=""/>
+      <w:lvlJc w:val="left"/>
+      <w:pPr>
+        <w:ind w:left="3960" w:hanging="360"/>
+      </w:pPr>
+      <w:rPr>
+        <w:rFonts w:ascii="Wingdings" w:hAnsi="Wingdings" w:hint="default"/>
+      </w:rPr>
+    </w:lvl>
+    <w:lvl w:ilvl="6" w:tplc="04090001" w:tentative="1">
+      <w:start w:val="1"/>
+      <w:numFmt w:val="bullet"/>
+      <w:lvlText w:val=""/>
+      <w:lvlJc w:val="left"/>
+      <w:pPr>
+        <w:ind w:left="4680" w:hanging="360"/>
+      </w:pPr>
+      <w:rPr>
+        <w:rFonts w:ascii="Symbol" w:hAnsi="Symbol" w:hint="default"/>
+      </w:rPr>
+    </w:lvl>
+    <w:lvl w:ilvl="7" w:tplc="04090003" w:tentative="1">
+      <w:start w:val="1"/>
+      <w:numFmt w:val="bullet"/>
+      <w:lvlText w:val="o"/>
+      <w:lvlJc w:val="left"/>
+      <w:pPr>
+        <w:ind w:left="5400" w:hanging="360"/>
+      </w:pPr>
+      <w:rPr>
+        <w:rFonts w:ascii="Courier New" w:hAnsi="Courier New" w:cs="Courier New" w:hint="default"/>
+      </w:rPr>
+    </w:lvl>
+    <w:lvl w:ilvl="8" w:tplc="04090005" w:tentative="1">
+      <w:start w:val="1"/>
+      <w:numFmt w:val="bullet"/>
+      <w:lvlText w:val=""/>
+      <w:lvlJc w:val="left"/>
+      <w:pPr>
+        <w:ind w:left="6120" w:hanging="360"/>
+      </w:pPr>
+      <w:rPr>
+        <w:rFonts w:ascii="Wingdings" w:hAnsi="Wingdings" w:hint="default"/>
+      </w:rPr>
+    </w:lvl>
+  </w:abstractNum>
+  <w:abstractNum w:abstractNumId="18" w15:restartNumberingAfterBreak="0">
     <w:nsid w:val="71730AEA"/>
     <w:multiLevelType w:val="hybridMultilevel"/>
     <w:tmpl w:val="348416AC"/>
@@ -5881,7 +7131,121 @@
       </w:rPr>
     </w:lvl>
   </w:abstractNum>
-  <w:abstractNum w:abstractNumId="8" w15:restartNumberingAfterBreak="0">
+  <w:abstractNum w:abstractNumId="19" w15:restartNumberingAfterBreak="0">
+    <w:nsid w:val="725030A7"/>
+    <w:multiLevelType w:val="hybridMultilevel"/>
+    <w:tmpl w:val="5B7074FA"/>
+    <w:lvl w:ilvl="0" w:tplc="04090009">
+      <w:start w:val="1"/>
+      <w:numFmt w:val="bullet"/>
+      <w:lvlText w:val=""/>
+      <w:lvlJc w:val="left"/>
+      <w:pPr>
+        <w:ind w:left="360" w:hanging="360"/>
+      </w:pPr>
+      <w:rPr>
+        <w:rFonts w:ascii="Wingdings" w:hAnsi="Wingdings" w:hint="default"/>
+        <w:color w:val="auto"/>
+      </w:rPr>
+    </w:lvl>
+    <w:lvl w:ilvl="1" w:tplc="04090003" w:tentative="1">
+      <w:start w:val="1"/>
+      <w:numFmt w:val="bullet"/>
+      <w:lvlText w:val="o"/>
+      <w:lvlJc w:val="left"/>
+      <w:pPr>
+        <w:ind w:left="1080" w:hanging="360"/>
+      </w:pPr>
+      <w:rPr>
+        <w:rFonts w:ascii="Courier New" w:hAnsi="Courier New" w:cs="Courier New" w:hint="default"/>
+      </w:rPr>
+    </w:lvl>
+    <w:lvl w:ilvl="2" w:tplc="04090005" w:tentative="1">
+      <w:start w:val="1"/>
+      <w:numFmt w:val="bullet"/>
+      <w:lvlText w:val=""/>
+      <w:lvlJc w:val="left"/>
+      <w:pPr>
+        <w:ind w:left="1800" w:hanging="360"/>
+      </w:pPr>
+      <w:rPr>
+        <w:rFonts w:ascii="Wingdings" w:hAnsi="Wingdings" w:hint="default"/>
+      </w:rPr>
+    </w:lvl>
+    <w:lvl w:ilvl="3" w:tplc="04090001" w:tentative="1">
+      <w:start w:val="1"/>
+      <w:numFmt w:val="bullet"/>
+      <w:lvlText w:val=""/>
+      <w:lvlJc w:val="left"/>
+      <w:pPr>
+        <w:ind w:left="2520" w:hanging="360"/>
+      </w:pPr>
+      <w:rPr>
+        <w:rFonts w:ascii="Symbol" w:hAnsi="Symbol" w:hint="default"/>
+      </w:rPr>
+    </w:lvl>
+    <w:lvl w:ilvl="4" w:tplc="04090003" w:tentative="1">
+      <w:start w:val="1"/>
+      <w:numFmt w:val="bullet"/>
+      <w:lvlText w:val="o"/>
+      <w:lvlJc w:val="left"/>
+      <w:pPr>
+        <w:ind w:left="3240" w:hanging="360"/>
+      </w:pPr>
+      <w:rPr>
+        <w:rFonts w:ascii="Courier New" w:hAnsi="Courier New" w:cs="Courier New" w:hint="default"/>
+      </w:rPr>
+    </w:lvl>
+    <w:lvl w:ilvl="5" w:tplc="04090005" w:tentative="1">
+      <w:start w:val="1"/>
+      <w:numFmt w:val="bullet"/>
+      <w:lvlText w:val=""/>
+      <w:lvlJc w:val="left"/>
+      <w:pPr>
+        <w:ind w:left="3960" w:hanging="360"/>
+      </w:pPr>
+      <w:rPr>
+        <w:rFonts w:ascii="Wingdings" w:hAnsi="Wingdings" w:hint="default"/>
+      </w:rPr>
+    </w:lvl>
+    <w:lvl w:ilvl="6" w:tplc="04090001" w:tentative="1">
+      <w:start w:val="1"/>
+      <w:numFmt w:val="bullet"/>
+      <w:lvlText w:val=""/>
+      <w:lvlJc w:val="left"/>
+      <w:pPr>
+        <w:ind w:left="4680" w:hanging="360"/>
+      </w:pPr>
+      <w:rPr>
+        <w:rFonts w:ascii="Symbol" w:hAnsi="Symbol" w:hint="default"/>
+      </w:rPr>
+    </w:lvl>
+    <w:lvl w:ilvl="7" w:tplc="04090003" w:tentative="1">
+      <w:start w:val="1"/>
+      <w:numFmt w:val="bullet"/>
+      <w:lvlText w:val="o"/>
+      <w:lvlJc w:val="left"/>
+      <w:pPr>
+        <w:ind w:left="5400" w:hanging="360"/>
+      </w:pPr>
+      <w:rPr>
+        <w:rFonts w:ascii="Courier New" w:hAnsi="Courier New" w:cs="Courier New" w:hint="default"/>
+      </w:rPr>
+    </w:lvl>
+    <w:lvl w:ilvl="8" w:tplc="04090005" w:tentative="1">
+      <w:start w:val="1"/>
+      <w:numFmt w:val="bullet"/>
+      <w:lvlText w:val=""/>
+      <w:lvlJc w:val="left"/>
+      <w:pPr>
+        <w:ind w:left="6120" w:hanging="360"/>
+      </w:pPr>
+      <w:rPr>
+        <w:rFonts w:ascii="Wingdings" w:hAnsi="Wingdings" w:hint="default"/>
+      </w:rPr>
+    </w:lvl>
+  </w:abstractNum>
+  <w:abstractNum w:abstractNumId="20" w15:restartNumberingAfterBreak="0">
     <w:nsid w:val="72A43D0C"/>
     <w:multiLevelType w:val="hybridMultilevel"/>
     <w:tmpl w:val="291A223C"/>
@@ -5999,7 +7363,121 @@
       </w:rPr>
     </w:lvl>
   </w:abstractNum>
-  <w:abstractNum w:abstractNumId="9" w15:restartNumberingAfterBreak="0">
+  <w:abstractNum w:abstractNumId="21" w15:restartNumberingAfterBreak="0">
+    <w:nsid w:val="788F485C"/>
+    <w:multiLevelType w:val="hybridMultilevel"/>
+    <w:tmpl w:val="6D2487D2"/>
+    <w:lvl w:ilvl="0" w:tplc="04090009">
+      <w:start w:val="1"/>
+      <w:numFmt w:val="bullet"/>
+      <w:lvlText w:val=""/>
+      <w:lvlJc w:val="left"/>
+      <w:pPr>
+        <w:ind w:left="360" w:hanging="360"/>
+      </w:pPr>
+      <w:rPr>
+        <w:rFonts w:ascii="Wingdings" w:hAnsi="Wingdings" w:hint="default"/>
+        <w:color w:val="auto"/>
+      </w:rPr>
+    </w:lvl>
+    <w:lvl w:ilvl="1" w:tplc="04090003" w:tentative="1">
+      <w:start w:val="1"/>
+      <w:numFmt w:val="bullet"/>
+      <w:lvlText w:val="o"/>
+      <w:lvlJc w:val="left"/>
+      <w:pPr>
+        <w:ind w:left="1440" w:hanging="360"/>
+      </w:pPr>
+      <w:rPr>
+        <w:rFonts w:ascii="Courier New" w:hAnsi="Courier New" w:cs="Courier New" w:hint="default"/>
+      </w:rPr>
+    </w:lvl>
+    <w:lvl w:ilvl="2" w:tplc="04090005" w:tentative="1">
+      <w:start w:val="1"/>
+      <w:numFmt w:val="bullet"/>
+      <w:lvlText w:val=""/>
+      <w:lvlJc w:val="left"/>
+      <w:pPr>
+        <w:ind w:left="2160" w:hanging="360"/>
+      </w:pPr>
+      <w:rPr>
+        <w:rFonts w:ascii="Wingdings" w:hAnsi="Wingdings" w:hint="default"/>
+      </w:rPr>
+    </w:lvl>
+    <w:lvl w:ilvl="3" w:tplc="04090001" w:tentative="1">
+      <w:start w:val="1"/>
+      <w:numFmt w:val="bullet"/>
+      <w:lvlText w:val=""/>
+      <w:lvlJc w:val="left"/>
+      <w:pPr>
+        <w:ind w:left="2880" w:hanging="360"/>
+      </w:pPr>
+      <w:rPr>
+        <w:rFonts w:ascii="Symbol" w:hAnsi="Symbol" w:hint="default"/>
+      </w:rPr>
+    </w:lvl>
+    <w:lvl w:ilvl="4" w:tplc="04090003" w:tentative="1">
+      <w:start w:val="1"/>
+      <w:numFmt w:val="bullet"/>
+      <w:lvlText w:val="o"/>
+      <w:lvlJc w:val="left"/>
+      <w:pPr>
+        <w:ind w:left="3600" w:hanging="360"/>
+      </w:pPr>
+      <w:rPr>
+        <w:rFonts w:ascii="Courier New" w:hAnsi="Courier New" w:cs="Courier New" w:hint="default"/>
+      </w:rPr>
+    </w:lvl>
+    <w:lvl w:ilvl="5" w:tplc="04090005" w:tentative="1">
+      <w:start w:val="1"/>
+      <w:numFmt w:val="bullet"/>
+      <w:lvlText w:val=""/>
+      <w:lvlJc w:val="left"/>
+      <w:pPr>
+        <w:ind w:left="4320" w:hanging="360"/>
+      </w:pPr>
+      <w:rPr>
+        <w:rFonts w:ascii="Wingdings" w:hAnsi="Wingdings" w:hint="default"/>
+      </w:rPr>
+    </w:lvl>
+    <w:lvl w:ilvl="6" w:tplc="04090001" w:tentative="1">
+      <w:start w:val="1"/>
+      <w:numFmt w:val="bullet"/>
+      <w:lvlText w:val=""/>
+      <w:lvlJc w:val="left"/>
+      <w:pPr>
+        <w:ind w:left="5040" w:hanging="360"/>
+      </w:pPr>
+      <w:rPr>
+        <w:rFonts w:ascii="Symbol" w:hAnsi="Symbol" w:hint="default"/>
+      </w:rPr>
+    </w:lvl>
+    <w:lvl w:ilvl="7" w:tplc="04090003" w:tentative="1">
+      <w:start w:val="1"/>
+      <w:numFmt w:val="bullet"/>
+      <w:lvlText w:val="o"/>
+      <w:lvlJc w:val="left"/>
+      <w:pPr>
+        <w:ind w:left="5760" w:hanging="360"/>
+      </w:pPr>
+      <w:rPr>
+        <w:rFonts w:ascii="Courier New" w:hAnsi="Courier New" w:cs="Courier New" w:hint="default"/>
+      </w:rPr>
+    </w:lvl>
+    <w:lvl w:ilvl="8" w:tplc="04090005" w:tentative="1">
+      <w:start w:val="1"/>
+      <w:numFmt w:val="bullet"/>
+      <w:lvlText w:val=""/>
+      <w:lvlJc w:val="left"/>
+      <w:pPr>
+        <w:ind w:left="6480" w:hanging="360"/>
+      </w:pPr>
+      <w:rPr>
+        <w:rFonts w:ascii="Wingdings" w:hAnsi="Wingdings" w:hint="default"/>
+      </w:rPr>
+    </w:lvl>
+  </w:abstractNum>
+  <w:abstractNum w:abstractNumId="22" w15:restartNumberingAfterBreak="0">
     <w:nsid w:val="7AA67312"/>
     <w:multiLevelType w:val="hybridMultilevel"/>
     <w:tmpl w:val="E28CCA64"/>
@@ -6114,34 +7592,73 @@
     </w:lvl>
   </w:abstractNum>
   <w:num w:numId="1">
+    <w:abstractNumId w:val="7"/>
+  </w:num>
+  <w:num w:numId="2">
+    <w:abstractNumId w:val="6"/>
+  </w:num>
+  <w:num w:numId="3">
+    <w:abstractNumId w:val="15"/>
+  </w:num>
+  <w:num w:numId="4">
+    <w:abstractNumId w:val="20"/>
+  </w:num>
+  <w:num w:numId="5">
+    <w:abstractNumId w:val="13"/>
+  </w:num>
+  <w:num w:numId="6">
+    <w:abstractNumId w:val="12"/>
+  </w:num>
+  <w:num w:numId="7">
+    <w:abstractNumId w:val="9"/>
+  </w:num>
+  <w:num w:numId="8">
+    <w:abstractNumId w:val="22"/>
+  </w:num>
+  <w:num w:numId="9">
+    <w:abstractNumId w:val="18"/>
+  </w:num>
+  <w:num w:numId="10">
+    <w:abstractNumId w:val="14"/>
+  </w:num>
+  <w:num w:numId="11">
+    <w:abstractNumId w:val="3"/>
+  </w:num>
+  <w:num w:numId="12">
     <w:abstractNumId w:val="1"/>
   </w:num>
-  <w:num w:numId="2">
+  <w:num w:numId="13">
+    <w:abstractNumId w:val="16"/>
+  </w:num>
+  <w:num w:numId="14">
+    <w:abstractNumId w:val="4"/>
+  </w:num>
+  <w:num w:numId="15">
+    <w:abstractNumId w:val="2"/>
+  </w:num>
+  <w:num w:numId="16">
+    <w:abstractNumId w:val="8"/>
+  </w:num>
+  <w:num w:numId="17">
+    <w:abstractNumId w:val="21"/>
+  </w:num>
+  <w:num w:numId="18">
+    <w:abstractNumId w:val="17"/>
+  </w:num>
+  <w:num w:numId="19">
+    <w:abstractNumId w:val="5"/>
+  </w:num>
+  <w:num w:numId="20">
     <w:abstractNumId w:val="0"/>
   </w:num>
-  <w:num w:numId="3">
-    <w:abstractNumId w:val="6"/>
+  <w:num w:numId="21">
+    <w:abstractNumId w:val="10"/>
   </w:num>
-  <w:num w:numId="4">
-    <w:abstractNumId w:val="8"/>
+  <w:num w:numId="22">
+    <w:abstractNumId w:val="19"/>
   </w:num>
-  <w:num w:numId="5">
-    <w:abstractNumId w:val="4"/>
-  </w:num>
-  <w:num w:numId="6">
-    <w:abstractNumId w:val="3"/>
-  </w:num>
-  <w:num w:numId="7">
-    <w:abstractNumId w:val="2"/>
-  </w:num>
-  <w:num w:numId="8">
-    <w:abstractNumId w:val="9"/>
-  </w:num>
-  <w:num w:numId="9">
-    <w:abstractNumId w:val="7"/>
-  </w:num>
-  <w:num w:numId="10">
-    <w:abstractNumId w:val="5"/>
+  <w:num w:numId="23">
+    <w:abstractNumId w:val="11"/>
   </w:num>
   <w:numIdMacAtCleanup w:val="6"/>
 </w:numbering>
@@ -7045,7 +8562,7 @@
 </file>
 
 <file path=customXml/itemProps1.xml><?xml version="1.0" encoding="utf-8"?>
-<ds:datastoreItem xmlns:ds="http://schemas.openxmlformats.org/officeDocument/2006/customXml" ds:itemID="{53FF88C2-BE55-ED47-8160-859775B92532}">
+<ds:datastoreItem xmlns:ds="http://schemas.openxmlformats.org/officeDocument/2006/customXml" ds:itemID="{E7933C29-36C8-E14C-A8DC-A84F9406DF03}">
   <ds:schemaRefs>
     <ds:schemaRef ds:uri="http://schemas.openxmlformats.org/officeDocument/2006/bibliography"/>
   </ds:schemaRefs>

</xml_diff>